<commit_message>
Chapter 03 Book Updates
</commit_message>
<xml_diff>
--- a/Chapter_03/ch03.docx
+++ b/Chapter_03/ch03.docx
@@ -192,16 +192,7 @@
         <w:pStyle w:val="Caption"/>
       </w:pPr>
       <w:r>
-        <w:t xml:space="preserve">Figure </w:t>
-      </w:r>
-      <w:r>
-        <w:t>3</w:t>
-      </w:r>
-      <w:r>
-        <w:t xml:space="preserve">-1. </w:t>
-      </w:r>
-      <w:r>
-        <w:t>Create a New SQL Query</w:t>
+        <w:t>Figure 3-1. Create a New SQL Query</w:t>
       </w:r>
     </w:p>
     <w:p>
@@ -221,10 +212,7 @@
         <w:t>ach keystroke may offer a suggestion</w:t>
       </w:r>
       <w:r>
-        <w:t xml:space="preserve">, providing </w:t>
-      </w:r>
-      <w:r>
-        <w:t>IntelliSense</w:t>
+        <w:t>, providing IntelliSense</w:t>
       </w:r>
       <w:r>
         <w:t xml:space="preserve"> as shown in the pop-up</w:t>
@@ -323,16 +311,7 @@
         <w:pStyle w:val="Caption"/>
       </w:pPr>
       <w:r>
-        <w:t>Figure 3-</w:t>
-      </w:r>
-      <w:r>
-        <w:t>2</w:t>
-      </w:r>
-      <w:r>
-        <w:t>. IntelliSense</w:t>
-      </w:r>
-      <w:r>
-        <w:t xml:space="preserve"> Keyword Pop-up</w:t>
+        <w:t>Figure 3-2. IntelliSense Keyword Pop-up</w:t>
       </w:r>
     </w:p>
     <w:p>
@@ -344,15 +323,7 @@
         <w:t xml:space="preserve">The up and down arrows provide navigation within this list, as does a mouse-click on the desired keyword. </w:t>
       </w:r>
       <w:r>
-        <w:t xml:space="preserve">Also notice that figure 3-2 has the ‘Side Bar’ hidden. Use the key sequence </w:t>
-      </w:r>
-      <w:proofErr w:type="spellStart"/>
-      <w:r>
-        <w:t>Ctrl+B</w:t>
-      </w:r>
-      <w:proofErr w:type="spellEnd"/>
-      <w:r>
-        <w:t xml:space="preserve"> to toggle this</w:t>
+        <w:t>Also notice that figure 3-2 has the ‘Side Bar’ hidden. Use the key sequence Ctrl+B to toggle this</w:t>
       </w:r>
       <w:r>
         <w:t xml:space="preserve"> screen section</w:t>
@@ -367,19 +338,7 @@
         <w:t>, or optionally use the</w:t>
       </w:r>
       <w:r>
-        <w:t xml:space="preserve"> top ‘M</w:t>
-      </w:r>
-      <w:r>
-        <w:t xml:space="preserve">enu </w:t>
-      </w:r>
-      <w:r>
-        <w:t xml:space="preserve">Bar’ </w:t>
-      </w:r>
-      <w:r>
-        <w:t>selections</w:t>
-      </w:r>
-      <w:r>
-        <w:t>:</w:t>
+        <w:t xml:space="preserve"> top ‘Menu Bar’ selections:</w:t>
       </w:r>
       <w:r>
         <w:t xml:space="preserve"> View, Appearance, Show Side Bar.</w:t>
@@ -416,101 +375,58 @@
         <w:rPr>
           <w:shd w:val="clear" w:color="auto" w:fill="FFFFFE"/>
         </w:rPr>
-        <w:t>editing features in ADS are ‘</w:t>
+        <w:t xml:space="preserve">editing features in ADS are ‘Code Snippets’. </w:t>
       </w:r>
       <w:r>
         <w:rPr>
           <w:shd w:val="clear" w:color="auto" w:fill="FFFFFE"/>
         </w:rPr>
-        <w:t xml:space="preserve">Code </w:t>
+        <w:t xml:space="preserve">These can be a huge timesaver, are integrated into the </w:t>
+      </w:r>
+      <w:r>
+        <w:t>IntelliSense user experience, and are customizable</w:t>
       </w:r>
       <w:r>
         <w:rPr>
           <w:shd w:val="clear" w:color="auto" w:fill="FFFFFE"/>
         </w:rPr>
-        <w:t>S</w:t>
+        <w:t xml:space="preserve">. As an example, let’s say you wanted to create a table. By typing </w:t>
+      </w:r>
+      <w:r>
+        <w:rPr>
+          <w:rStyle w:val="CodeInline"/>
+        </w:rPr>
+        <w:t>createtable</w:t>
       </w:r>
       <w:r>
         <w:rPr>
           <w:shd w:val="clear" w:color="auto" w:fill="FFFFFE"/>
         </w:rPr>
-        <w:t>nippets</w:t>
+        <w:t xml:space="preserve"> you will see the </w:t>
       </w:r>
       <w:r>
         <w:rPr>
           <w:shd w:val="clear" w:color="auto" w:fill="FFFFFE"/>
         </w:rPr>
-        <w:t xml:space="preserve">’. </w:t>
+        <w:t>‘</w:t>
       </w:r>
       <w:r>
         <w:rPr>
           <w:shd w:val="clear" w:color="auto" w:fill="FFFFFE"/>
         </w:rPr>
-        <w:t xml:space="preserve">These can be a huge timesaver, are integrated into the </w:t>
-      </w:r>
-      <w:r>
-        <w:t>IntelliSense</w:t>
-      </w:r>
-      <w:r>
-        <w:t xml:space="preserve"> user experience, and are customizable</w:t>
+        <w:t>camel cased</w:t>
       </w:r>
       <w:r>
         <w:rPr>
           <w:shd w:val="clear" w:color="auto" w:fill="FFFFFE"/>
         </w:rPr>
-        <w:t xml:space="preserve">. As an example, let’s say you wanted to create a table. By typing </w:t>
-      </w:r>
-      <w:proofErr w:type="spellStart"/>
-      <w:r>
-        <w:rPr>
-          <w:rStyle w:val="CodeInline"/>
-        </w:rPr>
-        <w:t>createtable</w:t>
-      </w:r>
-      <w:proofErr w:type="spellEnd"/>
+        <w:t>’</w:t>
+      </w:r>
       <w:r>
         <w:rPr>
           <w:shd w:val="clear" w:color="auto" w:fill="FFFFFE"/>
         </w:rPr>
-        <w:t xml:space="preserve"> you will see the </w:t>
-      </w:r>
-      <w:r>
-        <w:rPr>
-          <w:shd w:val="clear" w:color="auto" w:fill="FFFFFE"/>
-        </w:rPr>
-        <w:t>‘</w:t>
-      </w:r>
-      <w:r>
-        <w:rPr>
-          <w:shd w:val="clear" w:color="auto" w:fill="FFFFFE"/>
-        </w:rPr>
-        <w:t>camel cased</w:t>
-      </w:r>
-      <w:r>
-        <w:rPr>
-          <w:shd w:val="clear" w:color="auto" w:fill="FFFFFE"/>
-        </w:rPr>
-        <w:t>’</w:t>
-      </w:r>
-      <w:r>
-        <w:rPr>
-          <w:shd w:val="clear" w:color="auto" w:fill="FFFFFE"/>
-        </w:rPr>
-        <w:t xml:space="preserve"> snippet </w:t>
-      </w:r>
-      <w:proofErr w:type="spellStart"/>
-      <w:r>
-        <w:rPr>
-          <w:shd w:val="clear" w:color="auto" w:fill="FFFFFE"/>
-        </w:rPr>
-        <w:t>sqlCreatTable</w:t>
-      </w:r>
-      <w:proofErr w:type="spellEnd"/>
-      <w:r>
-        <w:rPr>
-          <w:shd w:val="clear" w:color="auto" w:fill="FFFFFE"/>
-        </w:rPr>
-        <w:t xml:space="preserve"> pop-up. You just hit </w:t>
+        <w:t xml:space="preserve"> snippet sqlCreatTable pop-up. You just hit </w:t>
       </w:r>
       <w:r>
         <w:rPr>
@@ -624,16 +540,7 @@
         <w:pStyle w:val="Caption"/>
       </w:pPr>
       <w:r>
-        <w:t>Figure 3-</w:t>
-      </w:r>
-      <w:r>
-        <w:t>3</w:t>
-      </w:r>
-      <w:r>
-        <w:t xml:space="preserve">. </w:t>
-      </w:r>
-      <w:r>
-        <w:t>Create Table (Default) Snippet</w:t>
+        <w:t>Figure 3-3. Create Table (Default) Snippet</w:t>
       </w:r>
     </w:p>
     <w:p>
@@ -671,21 +578,7 @@
         <w:rPr>
           <w:shd w:val="clear" w:color="auto" w:fill="FFFFFE"/>
         </w:rPr>
-        <w:t xml:space="preserve"> defined variable replacements, the first of which (</w:t>
-      </w:r>
-      <w:proofErr w:type="spellStart"/>
-      <w:r>
-        <w:rPr>
-          <w:shd w:val="clear" w:color="auto" w:fill="FFFFFE"/>
-        </w:rPr>
-        <w:t>TableName</w:t>
-      </w:r>
-      <w:proofErr w:type="spellEnd"/>
-      <w:r>
-        <w:rPr>
-          <w:shd w:val="clear" w:color="auto" w:fill="FFFFFE"/>
-        </w:rPr>
-        <w:t>) has a total of 4 instances.</w:t>
+        <w:t xml:space="preserve"> defined variable replacements, the first of which (TableName) has a total of 4 instances.</w:t>
       </w:r>
       <w:r>
         <w:rPr>
@@ -777,171 +670,3206 @@
         <w:pStyle w:val="Caption"/>
       </w:pPr>
       <w:r>
-        <w:t>Figure 3-</w:t>
+        <w:t>Figure 3-4. Snippet Variable Replacement</w:t>
+      </w:r>
+    </w:p>
+    <w:p>
+      <w:pPr>
+        <w:pStyle w:val="BodyText"/>
+      </w:pPr>
+      <w:r>
+        <w:t xml:space="preserve">To move to the next defined variable, press the </w:t>
+      </w:r>
+      <w:r>
+        <w:t>‘T</w:t>
+      </w:r>
+      <w:r>
+        <w:t>ab</w:t>
+      </w:r>
+      <w:r>
+        <w:t>’</w:t>
+      </w:r>
+      <w:r>
+        <w:t xml:space="preserve"> key again and you will see the next variable (used for</w:t>
+      </w:r>
+      <w:r>
+        <w:t xml:space="preserve"> the</w:t>
+      </w:r>
+      <w:r>
+        <w:t xml:space="preserve"> </w:t>
+      </w:r>
+      <w:r>
+        <w:rPr>
+          <w:rStyle w:val="Emphasis"/>
+        </w:rPr>
+        <w:t>schema</w:t>
+      </w:r>
+      <w:r>
+        <w:t xml:space="preserve"> name) </w:t>
+      </w:r>
+      <w:r>
+        <w:t xml:space="preserve">which </w:t>
+      </w:r>
+      <w:r>
+        <w:t>also has 4 occurrences that can</w:t>
+      </w:r>
+      <w:r>
+        <w:t xml:space="preserve"> be</w:t>
+      </w:r>
+      <w:r>
+        <w:t xml:space="preserve"> changed</w:t>
+      </w:r>
+      <w:r>
+        <w:t xml:space="preserve"> simultaneously</w:t>
+      </w:r>
+      <w:r>
+        <w:t xml:space="preserve">. </w:t>
+      </w:r>
+      <w:r>
+        <w:t xml:space="preserve">The next ‘Tab’ will take you to the first table column (in this case: </w:t>
+      </w:r>
+      <w:r>
+        <w:rPr>
+          <w:rStyle w:val="CodeInline"/>
+        </w:rPr>
+        <w:t>[Id]</w:t>
+      </w:r>
+      <w:r>
+        <w:t xml:space="preserve">), and so on until all variables have been visited. </w:t>
+      </w:r>
+    </w:p>
+    <w:p>
+      <w:pPr>
+        <w:pStyle w:val="BodyText"/>
+      </w:pPr>
+      <w:r>
+        <w:t>This ‘default’ (built-in) snippet is a nice start to creating a table, but you may be thinking “I</w:t>
+      </w:r>
+      <w:r>
+        <w:t xml:space="preserve">’d like </w:t>
+      </w:r>
+      <w:r>
+        <w:t xml:space="preserve">my snippet </w:t>
+      </w:r>
+      <w:r>
+        <w:rPr>
+          <w:rStyle w:val="Emphasis"/>
+        </w:rPr>
+        <w:t>customized</w:t>
+      </w:r>
+      <w:r>
+        <w:t xml:space="preserve"> for our coding standards”</w:t>
+      </w:r>
+      <w:r>
+        <w:t xml:space="preserve">. </w:t>
+      </w:r>
+      <w:r>
+        <w:t xml:space="preserve"> </w:t>
+      </w:r>
+      <w:r>
+        <w:t>Not to worry, in chapter 9 we will cover how you can easily create you</w:t>
+      </w:r>
+      <w:r>
+        <w:t>r</w:t>
+      </w:r>
+      <w:r>
+        <w:t xml:space="preserve"> own snippets</w:t>
+      </w:r>
+      <w:r>
+        <w:t xml:space="preserve">. Just like the built-in snippets, these will automatically </w:t>
+      </w:r>
+      <w:r>
+        <w:t>surfac</w:t>
+      </w:r>
+      <w:r>
+        <w:t xml:space="preserve">e in your </w:t>
+      </w:r>
+      <w:r>
+        <w:t>SQL editor</w:t>
+      </w:r>
+      <w:r>
+        <w:t xml:space="preserve"> window using the same IntelliSense driven keystrokes.</w:t>
+      </w:r>
+    </w:p>
+    <w:p>
+      <w:pPr>
+        <w:pStyle w:val="Heading2"/>
+      </w:pPr>
+      <w:r>
+        <w:t>Object Definitions</w:t>
+      </w:r>
+    </w:p>
+    <w:p>
+      <w:pPr>
+        <w:pStyle w:val="BodyText"/>
+      </w:pPr>
+      <w:r>
+        <w:t xml:space="preserve">While you are editing your SQL Queries, it is </w:t>
+      </w:r>
+      <w:r>
+        <w:t xml:space="preserve">a </w:t>
+      </w:r>
+      <w:r>
+        <w:t xml:space="preserve">common </w:t>
+      </w:r>
+      <w:r>
+        <w:t xml:space="preserve">requirement </w:t>
+      </w:r>
+      <w:r>
+        <w:t xml:space="preserve">to reference ‘Object Definitions’ within your database model. </w:t>
+      </w:r>
+      <w:r>
+        <w:t xml:space="preserve">For example, let’s say you are querying a certain table column and need to know if it could contain </w:t>
+      </w:r>
+      <w:r>
+        <w:rPr>
+          <w:rStyle w:val="CodeInline"/>
+        </w:rPr>
+        <w:t>NULL</w:t>
+      </w:r>
+      <w:r>
+        <w:t xml:space="preserve"> values. In this case, the standard IntelliSense capability of suggesting ‘column names’ falls a bit short. </w:t>
+      </w:r>
+      <w:r>
+        <w:t xml:space="preserve">Instead, what is needed is the full </w:t>
+      </w:r>
+      <w:r>
+        <w:rPr>
+          <w:rStyle w:val="Emphasis"/>
+        </w:rPr>
+        <w:t>definition</w:t>
+      </w:r>
+      <w:r>
+        <w:t xml:space="preserve"> of the table object.</w:t>
+      </w:r>
+    </w:p>
+    <w:p>
+      <w:pPr>
+        <w:pStyle w:val="BodyText"/>
+      </w:pPr>
+      <w:r>
+        <w:t xml:space="preserve">Since your database could contain </w:t>
+      </w:r>
+      <w:r>
+        <w:rPr>
+          <w:rStyle w:val="Emphasis"/>
+        </w:rPr>
+        <w:t>hundreds</w:t>
+      </w:r>
+      <w:r>
+        <w:t xml:space="preserve"> of tables, </w:t>
+      </w:r>
+      <w:r>
+        <w:t>each</w:t>
+      </w:r>
+      <w:r>
+        <w:t xml:space="preserve"> of which could have </w:t>
+      </w:r>
+      <w:r>
+        <w:t>many</w:t>
+      </w:r>
+      <w:r>
+        <w:t xml:space="preserve"> columns, it</w:t>
+      </w:r>
+      <w:r>
+        <w:t xml:space="preserve"> can be a pain to quickly retrieve table and column definitions by browsing these object definitions in the ‘Side Bar’. To remedy this situation, ADS </w:t>
+      </w:r>
+      <w:r>
+        <w:lastRenderedPageBreak/>
+        <w:t>provides direct access to object definitions, without leaving the editor window. Simply ‘right click’ on any table name</w:t>
+      </w:r>
+      <w:r>
+        <w:t xml:space="preserve"> in your query, and a couple options will pop-up. Figure 3-5 captures this pop-up when right clicking on the table name </w:t>
+      </w:r>
+      <w:r>
+        <w:rPr>
+          <w:rStyle w:val="CodeInline"/>
+        </w:rPr>
+        <w:t>oledb_connection</w:t>
+      </w:r>
+      <w:r>
+        <w:t xml:space="preserve">: </w:t>
+      </w:r>
+    </w:p>
+    <w:p>
+      <w:pPr>
+        <w:pStyle w:val="Figure"/>
+      </w:pPr>
+      <w:r>
+        <w:br w:type="page"/>
+      </w:r>
+      <w:r>
+        <w:rPr>
+          <w:noProof/>
+        </w:rPr>
+        <w:lastRenderedPageBreak/>
+        <w:drawing>
+          <wp:inline distT="0" distB="0" distL="0" distR="0" wp14:anchorId="69CAA3CB" wp14:editId="731BF8C0">
+            <wp:extent cx="5025390" cy="4008755"/>
+            <wp:effectExtent l="0" t="0" r="3810" b="0"/>
+            <wp:docPr id="8" name="Picture 8"/>
+            <wp:cNvGraphicFramePr>
+              <a:graphicFrameLocks xmlns:a="http://schemas.openxmlformats.org/drawingml/2006/main" noChangeAspect="1"/>
+            </wp:cNvGraphicFramePr>
+            <a:graphic xmlns:a="http://schemas.openxmlformats.org/drawingml/2006/main">
+              <a:graphicData uri="http://schemas.openxmlformats.org/drawingml/2006/picture">
+                <pic:pic xmlns:pic="http://schemas.openxmlformats.org/drawingml/2006/picture">
+                  <pic:nvPicPr>
+                    <pic:cNvPr id="0" name="Picture 1"/>
+                    <pic:cNvPicPr>
+                      <a:picLocks noChangeAspect="1" noChangeArrowheads="1"/>
+                    </pic:cNvPicPr>
+                  </pic:nvPicPr>
+                  <pic:blipFill>
+                    <a:blip r:embed="rId12">
+                      <a:extLst>
+                        <a:ext uri="{28A0092B-C50C-407E-A947-70E740481C1C}">
+                          <a14:useLocalDpi xmlns:a14="http://schemas.microsoft.com/office/drawing/2010/main" val="0"/>
+                        </a:ext>
+                      </a:extLst>
+                    </a:blip>
+                    <a:srcRect/>
+                    <a:stretch>
+                      <a:fillRect/>
+                    </a:stretch>
+                  </pic:blipFill>
+                  <pic:spPr bwMode="auto">
+                    <a:xfrm>
+                      <a:off x="0" y="0"/>
+                      <a:ext cx="5025390" cy="4008755"/>
+                    </a:xfrm>
+                    <a:prstGeom prst="rect">
+                      <a:avLst/>
+                    </a:prstGeom>
+                    <a:noFill/>
+                    <a:ln>
+                      <a:noFill/>
+                    </a:ln>
+                  </pic:spPr>
+                </pic:pic>
+              </a:graphicData>
+            </a:graphic>
+          </wp:inline>
+        </w:drawing>
+      </w:r>
+    </w:p>
+    <w:p>
+      <w:pPr>
+        <w:pStyle w:val="Caption"/>
+      </w:pPr>
+      <w:r>
+        <w:t>Figure 3-5. Accessing ‘Object Definitions’</w:t>
+      </w:r>
+    </w:p>
+    <w:p>
+      <w:pPr>
+        <w:pStyle w:val="BodyText"/>
+      </w:pPr>
+      <w:r>
+        <w:t xml:space="preserve">The first two </w:t>
+      </w:r>
+      <w:r>
+        <w:t>options on</w:t>
+      </w:r>
+      <w:r>
+        <w:t xml:space="preserve"> this pop-up </w:t>
+      </w:r>
+      <w:r>
+        <w:t xml:space="preserve">will provide you with the table definitions. The first “Go to Definition” option will open a new editor window with the table definition in the form of a </w:t>
+      </w:r>
+      <w:r>
+        <w:rPr>
+          <w:rStyle w:val="CodeInline"/>
+        </w:rPr>
+        <w:t>table create</w:t>
+      </w:r>
+      <w:r>
+        <w:t xml:space="preserve"> statement. Since this is a </w:t>
+      </w:r>
+      <w:r>
+        <w:rPr>
+          <w:rStyle w:val="Emphasis"/>
+        </w:rPr>
+        <w:t>runnable</w:t>
+      </w:r>
+      <w:r>
+        <w:t xml:space="preserve"> script, this method provides a convenient way to change the definition of the table if needed (assuming you are not concerned with losing any data within in the table).</w:t>
+      </w:r>
+    </w:p>
+    <w:p>
+      <w:pPr>
+        <w:pStyle w:val="BodyText"/>
+      </w:pPr>
+      <w:r>
+        <w:t xml:space="preserve">The second “Peek” option, will provide you with the same definition, but </w:t>
+      </w:r>
+      <w:r>
+        <w:t>in this case displayed in the existing editor window as shown in the figure 3-6:</w:t>
+      </w:r>
+    </w:p>
+    <w:p>
+      <w:pPr>
+        <w:pStyle w:val="Figure"/>
+      </w:pPr>
+      <w:r>
+        <w:rPr>
+          <w:noProof/>
+        </w:rPr>
+        <w:lastRenderedPageBreak/>
+        <w:drawing>
+          <wp:inline distT="0" distB="0" distL="0" distR="0" wp14:anchorId="0DD99619" wp14:editId="1E5F912F">
+            <wp:extent cx="5025390" cy="3094355"/>
+            <wp:effectExtent l="0" t="0" r="3810" b="0"/>
+            <wp:docPr id="11" name="Picture 11"/>
+            <wp:cNvGraphicFramePr>
+              <a:graphicFrameLocks xmlns:a="http://schemas.openxmlformats.org/drawingml/2006/main" noChangeAspect="1"/>
+            </wp:cNvGraphicFramePr>
+            <a:graphic xmlns:a="http://schemas.openxmlformats.org/drawingml/2006/main">
+              <a:graphicData uri="http://schemas.openxmlformats.org/drawingml/2006/picture">
+                <pic:pic xmlns:pic="http://schemas.openxmlformats.org/drawingml/2006/picture">
+                  <pic:nvPicPr>
+                    <pic:cNvPr id="0" name="Picture 2"/>
+                    <pic:cNvPicPr>
+                      <a:picLocks noChangeAspect="1" noChangeArrowheads="1"/>
+                    </pic:cNvPicPr>
+                  </pic:nvPicPr>
+                  <pic:blipFill>
+                    <a:blip r:embed="rId13">
+                      <a:extLst>
+                        <a:ext uri="{28A0092B-C50C-407E-A947-70E740481C1C}">
+                          <a14:useLocalDpi xmlns:a14="http://schemas.microsoft.com/office/drawing/2010/main" val="0"/>
+                        </a:ext>
+                      </a:extLst>
+                    </a:blip>
+                    <a:srcRect/>
+                    <a:stretch>
+                      <a:fillRect/>
+                    </a:stretch>
+                  </pic:blipFill>
+                  <pic:spPr bwMode="auto">
+                    <a:xfrm>
+                      <a:off x="0" y="0"/>
+                      <a:ext cx="5025390" cy="3094355"/>
+                    </a:xfrm>
+                    <a:prstGeom prst="rect">
+                      <a:avLst/>
+                    </a:prstGeom>
+                    <a:noFill/>
+                    <a:ln>
+                      <a:noFill/>
+                    </a:ln>
+                  </pic:spPr>
+                </pic:pic>
+              </a:graphicData>
+            </a:graphic>
+          </wp:inline>
+        </w:drawing>
+      </w:r>
+    </w:p>
+    <w:p>
+      <w:pPr>
+        <w:pStyle w:val="Caption"/>
+      </w:pPr>
+      <w:r>
+        <w:t>Figure 3-6. Peek ‘Object Definitions’ Option</w:t>
+      </w:r>
+    </w:p>
+    <w:p>
+      <w:pPr>
+        <w:pStyle w:val="BodyText"/>
+      </w:pPr>
+      <w:r>
+        <w:t>In the event the table definition includes many columns, you can use the ‘Search Control’ on the right side of the screen to search for a specific column</w:t>
+      </w:r>
+      <w:r>
+        <w:t xml:space="preserve"> definition</w:t>
+      </w:r>
+      <w:r>
+        <w:t>.</w:t>
+      </w:r>
+    </w:p>
+    <w:p>
+      <w:pPr>
+        <w:pStyle w:val="Heading3"/>
+      </w:pPr>
+      <w:r>
+        <w:t>Creating</w:t>
+      </w:r>
+      <w:r>
+        <w:t xml:space="preserve"> a Snippet for Column Definitions</w:t>
+      </w:r>
+    </w:p>
+    <w:p>
+      <w:pPr>
+        <w:pStyle w:val="BodyText"/>
+      </w:pPr>
+      <w:r>
+        <w:t xml:space="preserve">You may be thinking, “This is helpful for retrieving a column definition located a single table”, but what if </w:t>
+      </w:r>
+      <w:r>
+        <w:t>I want to see how the same</w:t>
+      </w:r>
+      <w:r>
+        <w:t xml:space="preserve"> column </w:t>
+      </w:r>
+      <w:r>
+        <w:t>is defined</w:t>
+      </w:r>
+      <w:r>
+        <w:t xml:space="preserve"> in </w:t>
+      </w:r>
+      <w:r>
+        <w:t>all</w:t>
+      </w:r>
+      <w:r>
+        <w:t xml:space="preserve"> tables?”.  </w:t>
+      </w:r>
+      <w:r>
+        <w:t xml:space="preserve">Good question, </w:t>
+      </w:r>
+      <w:r>
+        <w:t xml:space="preserve">and one that could be answered by creating </w:t>
+      </w:r>
+      <w:r>
+        <w:t>a snippet.</w:t>
+      </w:r>
+      <w:r>
+        <w:t xml:space="preserve"> A good place to start with snippets is writing the </w:t>
+      </w:r>
+      <w:r>
+        <w:rPr>
+          <w:rStyle w:val="Emphasis"/>
+        </w:rPr>
+        <w:t>base</w:t>
+      </w:r>
+      <w:r>
+        <w:t xml:space="preserve"> query, which for our case will use the </w:t>
+      </w:r>
+      <w:r>
+        <w:rPr>
+          <w:rStyle w:val="CodeInline"/>
+        </w:rPr>
+        <w:t>INFORMATION_SCHEMA.COLUMNS</w:t>
+      </w:r>
+      <w:r>
+        <w:t xml:space="preserve"> system view</w:t>
+      </w:r>
+      <w:r>
+        <w:t xml:space="preserve"> on the msdb ‘’system’ database. </w:t>
+      </w:r>
+      <w:r>
+        <w:t>In</w:t>
+      </w:r>
+      <w:r>
+        <w:t xml:space="preserve"> this query, we will be searching for </w:t>
+      </w:r>
+      <w:r>
+        <w:rPr>
+          <w:rStyle w:val="Emphasis"/>
+        </w:rPr>
+        <w:t>all</w:t>
+      </w:r>
+      <w:r>
+        <w:t xml:space="preserve"> definitions of the </w:t>
+      </w:r>
+      <w:r>
+        <w:rPr>
+          <w:rStyle w:val="CodeInline"/>
+        </w:rPr>
+        <w:t>plan_name</w:t>
+      </w:r>
+      <w:r>
+        <w:t xml:space="preserve"> column</w:t>
+      </w:r>
+      <w:r>
+        <w:t>:</w:t>
+      </w:r>
+    </w:p>
+    <w:p>
+      <w:pPr>
+        <w:pStyle w:val="Code"/>
+        <w:rPr>
+          <w:color w:val="FF0000"/>
+        </w:rPr>
+      </w:pPr>
+      <w:r>
+        <w:rPr>
+          <w:color w:val="0000FF"/>
+        </w:rPr>
+        <w:t>select</w:t>
+      </w:r>
+      <w:r>
+        <w:rPr>
+          <w:color w:val="000000"/>
+        </w:rPr>
+        <w:t xml:space="preserve"> </w:t>
+      </w:r>
+      <w:r>
+        <w:rPr>
+          <w:color w:val="808080"/>
+        </w:rPr>
+        <w:t>*</w:t>
+      </w:r>
+      <w:r>
+        <w:rPr>
+          <w:color w:val="000000"/>
+        </w:rPr>
+        <w:t xml:space="preserve"> </w:t>
+      </w:r>
+      <w:r>
+        <w:rPr>
+          <w:color w:val="0000FF"/>
+        </w:rPr>
+        <w:t>from</w:t>
+      </w:r>
+      <w:r>
+        <w:rPr>
+          <w:color w:val="000000"/>
+        </w:rPr>
+        <w:t xml:space="preserve"> msdb</w:t>
+      </w:r>
+      <w:r>
+        <w:rPr>
+          <w:color w:val="808080"/>
+        </w:rPr>
+        <w:t>.</w:t>
+      </w:r>
+      <w:r>
+        <w:t>INFORMATION_SCHEMA</w:t>
+      </w:r>
+      <w:r>
+        <w:rPr>
+          <w:color w:val="808080"/>
+        </w:rPr>
+        <w:t>.</w:t>
+      </w:r>
+      <w:r>
+        <w:t>COLUMNS</w:t>
+      </w:r>
+      <w:r>
+        <w:rPr>
+          <w:color w:val="000000"/>
+        </w:rPr>
+        <w:t xml:space="preserve"> </w:t>
+      </w:r>
+      <w:r>
+        <w:rPr>
+          <w:color w:val="0000FF"/>
+        </w:rPr>
+        <w:t>where</w:t>
+      </w:r>
+      <w:r>
+        <w:rPr>
+          <w:color w:val="000000"/>
+        </w:rPr>
+        <w:t xml:space="preserve"> COLUMN_NAME </w:t>
+      </w:r>
+      <w:r>
+        <w:rPr>
+          <w:color w:val="808080"/>
+        </w:rPr>
+        <w:t>=</w:t>
+      </w:r>
+      <w:r>
+        <w:rPr>
+          <w:color w:val="000000"/>
+        </w:rPr>
+        <w:t xml:space="preserve"> </w:t>
+      </w:r>
+      <w:r>
+        <w:rPr>
+          <w:color w:val="FF0000"/>
+        </w:rPr>
+        <w:t>'plan_name'</w:t>
+      </w:r>
+    </w:p>
+    <w:p>
+      <w:pPr>
+        <w:pStyle w:val="BodyText"/>
+      </w:pPr>
+      <w:r>
+        <w:t>A subset of the results from running the above query are shown in figure 3-7:</w:t>
+      </w:r>
+    </w:p>
+    <w:p>
+      <w:pPr>
+        <w:pStyle w:val="Figure"/>
+      </w:pPr>
+      <w:r>
+        <w:rPr>
+          <w:noProof/>
+        </w:rPr>
+        <w:lastRenderedPageBreak/>
+        <w:drawing>
+          <wp:inline distT="0" distB="0" distL="0" distR="0" wp14:anchorId="07664827" wp14:editId="1CAB88FC">
+            <wp:extent cx="5018405" cy="1470660"/>
+            <wp:effectExtent l="0" t="0" r="0" b="0"/>
+            <wp:docPr id="12" name="Picture 12"/>
+            <wp:cNvGraphicFramePr>
+              <a:graphicFrameLocks xmlns:a="http://schemas.openxmlformats.org/drawingml/2006/main" noChangeAspect="1"/>
+            </wp:cNvGraphicFramePr>
+            <a:graphic xmlns:a="http://schemas.openxmlformats.org/drawingml/2006/main">
+              <a:graphicData uri="http://schemas.openxmlformats.org/drawingml/2006/picture">
+                <pic:pic xmlns:pic="http://schemas.openxmlformats.org/drawingml/2006/picture">
+                  <pic:nvPicPr>
+                    <pic:cNvPr id="0" name="Picture 3"/>
+                    <pic:cNvPicPr>
+                      <a:picLocks noChangeAspect="1" noChangeArrowheads="1"/>
+                    </pic:cNvPicPr>
+                  </pic:nvPicPr>
+                  <pic:blipFill>
+                    <a:blip r:embed="rId14">
+                      <a:extLst>
+                        <a:ext uri="{28A0092B-C50C-407E-A947-70E740481C1C}">
+                          <a14:useLocalDpi xmlns:a14="http://schemas.microsoft.com/office/drawing/2010/main" val="0"/>
+                        </a:ext>
+                      </a:extLst>
+                    </a:blip>
+                    <a:srcRect/>
+                    <a:stretch>
+                      <a:fillRect/>
+                    </a:stretch>
+                  </pic:blipFill>
+                  <pic:spPr bwMode="auto">
+                    <a:xfrm>
+                      <a:off x="0" y="0"/>
+                      <a:ext cx="5018405" cy="1470660"/>
+                    </a:xfrm>
+                    <a:prstGeom prst="rect">
+                      <a:avLst/>
+                    </a:prstGeom>
+                    <a:noFill/>
+                    <a:ln>
+                      <a:noFill/>
+                    </a:ln>
+                  </pic:spPr>
+                </pic:pic>
+              </a:graphicData>
+            </a:graphic>
+          </wp:inline>
+        </w:drawing>
+      </w:r>
+    </w:p>
+    <w:p>
+      <w:pPr>
+        <w:pStyle w:val="Caption"/>
+      </w:pPr>
+      <w:r>
+        <w:t xml:space="preserve">Figure 3-7. </w:t>
+      </w:r>
+      <w:r>
+        <w:t xml:space="preserve">Sample Query </w:t>
+      </w:r>
+      <w:r>
+        <w:t>using Information_Schema.Columns</w:t>
+      </w:r>
+    </w:p>
+    <w:p>
+      <w:pPr>
+        <w:pStyle w:val="BodyText"/>
+      </w:pPr>
+      <w:r>
+        <w:t xml:space="preserve">The result set above reveals that the column </w:t>
+      </w:r>
+      <w:r>
+        <w:rPr>
+          <w:rStyle w:val="CodeInline"/>
+        </w:rPr>
+        <w:t>plan_name</w:t>
+      </w:r>
+      <w:r>
+        <w:t xml:space="preserve"> </w:t>
+      </w:r>
+      <w:r>
+        <w:t xml:space="preserve">is found in 3 tables within the </w:t>
+      </w:r>
+      <w:r>
+        <w:rPr>
+          <w:rStyle w:val="CodeChar"/>
+        </w:rPr>
+        <w:t>msdb</w:t>
+      </w:r>
+      <w:r>
+        <w:t xml:space="preserve"> database, has a consistent data type, but varies in terms of nullability and default values, commensurate with how each table </w:t>
+      </w:r>
+      <w:r>
+        <w:rPr>
+          <w:rStyle w:val="Emphasis"/>
+        </w:rPr>
+        <w:t>uses</w:t>
+      </w:r>
+      <w:r>
+        <w:t xml:space="preserve"> the column. You could now save this snippet</w:t>
+      </w:r>
+      <w:r>
+        <w:t xml:space="preserve"> (</w:t>
+      </w:r>
+      <w:r>
+        <w:t>or ‘</w:t>
+      </w:r>
+      <w:r>
+        <w:t>template</w:t>
+      </w:r>
+      <w:r>
+        <w:t>’</w:t>
+      </w:r>
+      <w:r>
+        <w:t>)</w:t>
+      </w:r>
+      <w:r>
+        <w:t xml:space="preserve"> as a stand-alone query </w:t>
+      </w:r>
+      <w:r>
+        <w:t>simply residing</w:t>
+      </w:r>
+      <w:r>
+        <w:t xml:space="preserve"> in your file system</w:t>
+      </w:r>
+      <w:r>
+        <w:t>,</w:t>
+      </w:r>
+      <w:r>
+        <w:t xml:space="preserve"> or</w:t>
+      </w:r>
+      <w:r>
+        <w:t xml:space="preserve"> </w:t>
+      </w:r>
+      <w:r>
+        <w:rPr>
+          <w:rStyle w:val="Emphasis"/>
+        </w:rPr>
+        <w:t>convert</w:t>
+      </w:r>
+      <w:r>
+        <w:t xml:space="preserve"> it to a formal </w:t>
+      </w:r>
+      <w:r>
+        <w:t>‘</w:t>
+      </w:r>
+      <w:r>
+        <w:t xml:space="preserve">ADS </w:t>
+      </w:r>
+      <w:r>
+        <w:t>S</w:t>
+      </w:r>
+      <w:r>
+        <w:t>nippet</w:t>
+      </w:r>
+      <w:r>
+        <w:t>’</w:t>
+      </w:r>
+      <w:r>
+        <w:t xml:space="preserve">. The former </w:t>
+      </w:r>
+      <w:r>
+        <w:t>c</w:t>
+      </w:r>
+      <w:r>
+        <w:t>ould be accessed</w:t>
+      </w:r>
+      <w:r>
+        <w:t xml:space="preserve"> by</w:t>
+      </w:r>
+      <w:r>
+        <w:t xml:space="preserve"> using the ‘Menu Bar’ File, Open commands</w:t>
+      </w:r>
+      <w:r>
+        <w:t>,</w:t>
+      </w:r>
+      <w:r>
+        <w:t xml:space="preserve"> and the later would be retrieved by keystrokes directly in the SQL editor window. </w:t>
+      </w:r>
+      <w:r>
+        <w:t>Another consideration with this decision is that</w:t>
+      </w:r>
+      <w:r>
+        <w:t xml:space="preserve"> a formal </w:t>
+      </w:r>
+      <w:r>
+        <w:t>‘</w:t>
+      </w:r>
+      <w:r>
+        <w:t xml:space="preserve">ADS </w:t>
+      </w:r>
+      <w:r>
+        <w:t>S</w:t>
+      </w:r>
+      <w:r>
+        <w:t>nippet</w:t>
+      </w:r>
+      <w:r>
+        <w:t>’</w:t>
+      </w:r>
+      <w:r>
+        <w:t xml:space="preserve"> can optionally provide </w:t>
+      </w:r>
+      <w:r>
+        <w:rPr>
+          <w:rStyle w:val="Emphasis"/>
+        </w:rPr>
+        <w:t>variable</w:t>
+      </w:r>
+      <w:r>
+        <w:t xml:space="preserve"> substitution, </w:t>
+      </w:r>
+      <w:r>
+        <w:t xml:space="preserve">which can greatly </w:t>
+      </w:r>
+      <w:r>
+        <w:t>simplify</w:t>
+      </w:r>
+      <w:r>
+        <w:t xml:space="preserve"> the</w:t>
+      </w:r>
+      <w:r>
+        <w:t xml:space="preserve"> re-use of </w:t>
+      </w:r>
+      <w:r>
+        <w:t>your custom</w:t>
+      </w:r>
+      <w:r>
+        <w:t xml:space="preserve"> snippet.</w:t>
+      </w:r>
+    </w:p>
+    <w:p>
+      <w:pPr>
+        <w:pStyle w:val="BodyText"/>
+      </w:pPr>
+      <w:r>
+        <w:t>The next section will cover how to save your ADS queries and customized snippets.</w:t>
+      </w:r>
+    </w:p>
+    <w:p>
+      <w:pPr>
+        <w:pStyle w:val="Heading1"/>
+        <w:rPr>
+          <w:color w:val="212121"/>
+        </w:rPr>
+      </w:pPr>
+      <w:r>
+        <w:t>Saving Queries and Snippets</w:t>
+      </w:r>
+    </w:p>
+    <w:p>
+      <w:pPr>
+        <w:pStyle w:val="BodyText"/>
+      </w:pPr>
+      <w:r>
+        <w:t xml:space="preserve">When working with multiple ‘file based’ queries, it is helpful to organize related scripts into a common folder structure. To achieve </w:t>
+      </w:r>
+      <w:r>
+        <w:t>this,</w:t>
+      </w:r>
+      <w:r>
+        <w:t xml:space="preserve"> you simply </w:t>
+      </w:r>
+      <w:r>
+        <w:t>select</w:t>
+      </w:r>
+      <w:r>
+        <w:t xml:space="preserve"> (or </w:t>
+      </w:r>
+      <w:r>
+        <w:t xml:space="preserve">optionally </w:t>
+      </w:r>
+      <w:r>
+        <w:t xml:space="preserve">create) </w:t>
+      </w:r>
+      <w:r>
+        <w:t xml:space="preserve">a </w:t>
+      </w:r>
+      <w:r>
+        <w:t>folder using the ‘Menu Bar’ File, Open Folder command as shown in figure 3-8</w:t>
+      </w:r>
+      <w:r>
+        <w:t>. This will establish your ‘current’ folder context</w:t>
+      </w:r>
+      <w:r>
+        <w:t>:</w:t>
+      </w:r>
+    </w:p>
+    <w:p>
+      <w:pPr>
+        <w:pStyle w:val="Figure"/>
+      </w:pPr>
+      <w:r>
+        <w:rPr>
+          <w:noProof/>
+        </w:rPr>
+        <w:lastRenderedPageBreak/>
+        <w:drawing>
+          <wp:inline distT="0" distB="0" distL="0" distR="0" wp14:anchorId="0FB9B829" wp14:editId="1A6CA914">
+            <wp:extent cx="5025390" cy="3379470"/>
+            <wp:effectExtent l="0" t="0" r="3810" b="0"/>
+            <wp:docPr id="13" name="Picture 13"/>
+            <wp:cNvGraphicFramePr>
+              <a:graphicFrameLocks xmlns:a="http://schemas.openxmlformats.org/drawingml/2006/main" noChangeAspect="1"/>
+            </wp:cNvGraphicFramePr>
+            <a:graphic xmlns:a="http://schemas.openxmlformats.org/drawingml/2006/main">
+              <a:graphicData uri="http://schemas.openxmlformats.org/drawingml/2006/picture">
+                <pic:pic xmlns:pic="http://schemas.openxmlformats.org/drawingml/2006/picture">
+                  <pic:nvPicPr>
+                    <pic:cNvPr id="0" name="Picture 4"/>
+                    <pic:cNvPicPr>
+                      <a:picLocks noChangeAspect="1" noChangeArrowheads="1"/>
+                    </pic:cNvPicPr>
+                  </pic:nvPicPr>
+                  <pic:blipFill>
+                    <a:blip r:embed="rId15">
+                      <a:extLst>
+                        <a:ext uri="{28A0092B-C50C-407E-A947-70E740481C1C}">
+                          <a14:useLocalDpi xmlns:a14="http://schemas.microsoft.com/office/drawing/2010/main" val="0"/>
+                        </a:ext>
+                      </a:extLst>
+                    </a:blip>
+                    <a:srcRect/>
+                    <a:stretch>
+                      <a:fillRect/>
+                    </a:stretch>
+                  </pic:blipFill>
+                  <pic:spPr bwMode="auto">
+                    <a:xfrm>
+                      <a:off x="0" y="0"/>
+                      <a:ext cx="5025390" cy="3379470"/>
+                    </a:xfrm>
+                    <a:prstGeom prst="rect">
+                      <a:avLst/>
+                    </a:prstGeom>
+                    <a:noFill/>
+                    <a:ln>
+                      <a:noFill/>
+                    </a:ln>
+                  </pic:spPr>
+                </pic:pic>
+              </a:graphicData>
+            </a:graphic>
+          </wp:inline>
+        </w:drawing>
+      </w:r>
+      <w:r>
+        <w:t xml:space="preserve"> </w:t>
+      </w:r>
+    </w:p>
+    <w:p>
+      <w:pPr>
+        <w:pStyle w:val="Caption"/>
+      </w:pPr>
+      <w:r>
+        <w:t>Figure 3-8. File, Open Folder Command</w:t>
+      </w:r>
+    </w:p>
+    <w:p>
+      <w:pPr>
+        <w:pStyle w:val="BodyText"/>
+      </w:pPr>
+      <w:r>
+        <w:t>In the case you need to create a New folder</w:t>
+      </w:r>
+      <w:r>
+        <w:t>, you can</w:t>
+      </w:r>
+      <w:r>
+        <w:t xml:space="preserve"> still use the ‘Open Folder’ dialog box. This is done by</w:t>
+      </w:r>
+      <w:r>
+        <w:t xml:space="preserve"> click</w:t>
+      </w:r>
+      <w:r>
+        <w:t>ing</w:t>
+      </w:r>
+      <w:r>
+        <w:t xml:space="preserve"> in the ‘white space’</w:t>
+      </w:r>
+      <w:r>
+        <w:t xml:space="preserve"> (next to the existing folders)</w:t>
+      </w:r>
+      <w:r>
+        <w:t xml:space="preserve"> </w:t>
+      </w:r>
+      <w:r>
+        <w:t>where you will be able to enter</w:t>
+      </w:r>
+      <w:r>
+        <w:t xml:space="preserve"> a new folder name</w:t>
+      </w:r>
+      <w:r>
+        <w:t xml:space="preserve"> via a pop-up window</w:t>
+      </w:r>
+      <w:r>
+        <w:t>. The navigation for this</w:t>
+      </w:r>
+      <w:r>
+        <w:t xml:space="preserve"> user action</w:t>
+      </w:r>
+      <w:r>
+        <w:t xml:space="preserve"> is presented in figure 3-9:</w:t>
+      </w:r>
+    </w:p>
+    <w:p>
+      <w:pPr>
+        <w:pStyle w:val="Figure"/>
+      </w:pPr>
+      <w:r>
+        <w:rPr>
+          <w:noProof/>
+        </w:rPr>
+        <w:lastRenderedPageBreak/>
+        <w:drawing>
+          <wp:inline distT="0" distB="0" distL="0" distR="0" wp14:anchorId="2814B8DF" wp14:editId="138E4E9A">
+            <wp:extent cx="5025390" cy="3013710"/>
+            <wp:effectExtent l="0" t="0" r="3810" b="0"/>
+            <wp:docPr id="14" name="Picture 14"/>
+            <wp:cNvGraphicFramePr>
+              <a:graphicFrameLocks xmlns:a="http://schemas.openxmlformats.org/drawingml/2006/main" noChangeAspect="1"/>
+            </wp:cNvGraphicFramePr>
+            <a:graphic xmlns:a="http://schemas.openxmlformats.org/drawingml/2006/main">
+              <a:graphicData uri="http://schemas.openxmlformats.org/drawingml/2006/picture">
+                <pic:pic xmlns:pic="http://schemas.openxmlformats.org/drawingml/2006/picture">
+                  <pic:nvPicPr>
+                    <pic:cNvPr id="0" name="Picture 5"/>
+                    <pic:cNvPicPr>
+                      <a:picLocks noChangeAspect="1" noChangeArrowheads="1"/>
+                    </pic:cNvPicPr>
+                  </pic:nvPicPr>
+                  <pic:blipFill>
+                    <a:blip r:embed="rId16">
+                      <a:extLst>
+                        <a:ext uri="{28A0092B-C50C-407E-A947-70E740481C1C}">
+                          <a14:useLocalDpi xmlns:a14="http://schemas.microsoft.com/office/drawing/2010/main" val="0"/>
+                        </a:ext>
+                      </a:extLst>
+                    </a:blip>
+                    <a:srcRect/>
+                    <a:stretch>
+                      <a:fillRect/>
+                    </a:stretch>
+                  </pic:blipFill>
+                  <pic:spPr bwMode="auto">
+                    <a:xfrm>
+                      <a:off x="0" y="0"/>
+                      <a:ext cx="5025390" cy="3013710"/>
+                    </a:xfrm>
+                    <a:prstGeom prst="rect">
+                      <a:avLst/>
+                    </a:prstGeom>
+                    <a:noFill/>
+                    <a:ln>
+                      <a:noFill/>
+                    </a:ln>
+                  </pic:spPr>
+                </pic:pic>
+              </a:graphicData>
+            </a:graphic>
+          </wp:inline>
+        </w:drawing>
+      </w:r>
+    </w:p>
+    <w:p>
+      <w:pPr>
+        <w:pStyle w:val="Caption"/>
+      </w:pPr>
+      <w:r>
+        <w:t>Figure 3-9. Specifying a Folder Name for Queries</w:t>
+      </w:r>
+    </w:p>
+    <w:p>
+      <w:pPr>
+        <w:pStyle w:val="Figure"/>
+      </w:pPr>
+      <w:r>
+        <w:t>Once you have selected your</w:t>
+      </w:r>
+      <w:r>
+        <w:t xml:space="preserve"> ‘current’ folder context, queries and scripts that you subsequently save will be placed in this folder by default. The File icon in the ‘Activity Bar’ </w:t>
+      </w:r>
+      <w:r>
+        <w:t xml:space="preserve">as shown in </w:t>
+      </w:r>
+      <w:r>
+        <w:t xml:space="preserve">Figure 3-10 </w:t>
+      </w:r>
+      <w:r>
+        <w:t xml:space="preserve">will provide the name of your </w:t>
+      </w:r>
+      <w:r>
+        <w:rPr>
+          <w:rStyle w:val="Emphasis"/>
+        </w:rPr>
+        <w:t>current</w:t>
+      </w:r>
+      <w:r>
+        <w:t xml:space="preserve"> </w:t>
+      </w:r>
+      <w:r>
+        <w:lastRenderedPageBreak/>
+        <w:t>folder context.</w:t>
+      </w:r>
+      <w:r>
+        <w:rPr>
+          <w:noProof/>
+        </w:rPr>
+        <w:drawing>
+          <wp:inline distT="0" distB="0" distL="0" distR="0" wp14:anchorId="4D705088" wp14:editId="1077D8DB">
+            <wp:extent cx="5025390" cy="3394075"/>
+            <wp:effectExtent l="0" t="0" r="3810" b="0"/>
+            <wp:docPr id="15" name="Picture 15"/>
+            <wp:cNvGraphicFramePr>
+              <a:graphicFrameLocks xmlns:a="http://schemas.openxmlformats.org/drawingml/2006/main" noChangeAspect="1"/>
+            </wp:cNvGraphicFramePr>
+            <a:graphic xmlns:a="http://schemas.openxmlformats.org/drawingml/2006/main">
+              <a:graphicData uri="http://schemas.openxmlformats.org/drawingml/2006/picture">
+                <pic:pic xmlns:pic="http://schemas.openxmlformats.org/drawingml/2006/picture">
+                  <pic:nvPicPr>
+                    <pic:cNvPr id="0" name="Picture 6"/>
+                    <pic:cNvPicPr>
+                      <a:picLocks noChangeAspect="1" noChangeArrowheads="1"/>
+                    </pic:cNvPicPr>
+                  </pic:nvPicPr>
+                  <pic:blipFill>
+                    <a:blip r:embed="rId17">
+                      <a:extLst>
+                        <a:ext uri="{28A0092B-C50C-407E-A947-70E740481C1C}">
+                          <a14:useLocalDpi xmlns:a14="http://schemas.microsoft.com/office/drawing/2010/main" val="0"/>
+                        </a:ext>
+                      </a:extLst>
+                    </a:blip>
+                    <a:srcRect/>
+                    <a:stretch>
+                      <a:fillRect/>
+                    </a:stretch>
+                  </pic:blipFill>
+                  <pic:spPr bwMode="auto">
+                    <a:xfrm>
+                      <a:off x="0" y="0"/>
+                      <a:ext cx="5025390" cy="3394075"/>
+                    </a:xfrm>
+                    <a:prstGeom prst="rect">
+                      <a:avLst/>
+                    </a:prstGeom>
+                    <a:noFill/>
+                    <a:ln>
+                      <a:noFill/>
+                    </a:ln>
+                  </pic:spPr>
+                </pic:pic>
+              </a:graphicData>
+            </a:graphic>
+          </wp:inline>
+        </w:drawing>
+      </w:r>
+    </w:p>
+    <w:p>
+      <w:pPr>
+        <w:pStyle w:val="Caption"/>
+      </w:pPr>
+      <w:r>
+        <w:t>Figure 3-10. Current Folder Context</w:t>
+      </w:r>
+    </w:p>
+    <w:p>
+      <w:pPr>
+        <w:pStyle w:val="BodyText"/>
+      </w:pPr>
+      <w:r>
+        <w:t xml:space="preserve">Keep in mind that your working folders could later be tied to GitHub or other source control system. Consequently, your folder organization and naming conventions should be considered. </w:t>
+      </w:r>
+      <w:r>
+        <w:t xml:space="preserve">Even if you are not sharing with others, you may find that GitHub is a convenient repository to store your queries and scripts. This is both in terms of </w:t>
+      </w:r>
+      <w:r>
+        <w:t>safe keeping</w:t>
+      </w:r>
+      <w:r>
+        <w:t xml:space="preserve">, as well as </w:t>
+      </w:r>
+      <w:r>
+        <w:rPr>
+          <w:rStyle w:val="Emphasis"/>
+        </w:rPr>
+        <w:t>accessibility</w:t>
+      </w:r>
+      <w:r>
+        <w:t xml:space="preserve"> when away from your primary </w:t>
+      </w:r>
+      <w:r>
+        <w:t>workstation</w:t>
+      </w:r>
+      <w:r>
+        <w:t>.</w:t>
+      </w:r>
+      <w:r>
+        <w:t xml:space="preserve"> See Chapter 13 for a ‘Deep Dive’ into GitHub and ADS.</w:t>
+      </w:r>
+    </w:p>
+    <w:p>
+      <w:pPr>
+        <w:pStyle w:val="BodyText"/>
+      </w:pPr>
+      <w:r>
+        <w:t xml:space="preserve">Now that we have a ‘current’ folder, let’s </w:t>
+      </w:r>
+      <w:r>
+        <w:t xml:space="preserve">tweak and </w:t>
+      </w:r>
+      <w:r>
+        <w:t>save our earlier</w:t>
+      </w:r>
+      <w:r>
+        <w:t xml:space="preserve"> </w:t>
+      </w:r>
+      <w:r>
+        <w:rPr>
+          <w:rStyle w:val="CodeInline"/>
+        </w:rPr>
+        <w:t>INFORMATION_SCHEMA.COLUMNS</w:t>
+      </w:r>
+      <w:r>
+        <w:t xml:space="preserve"> </w:t>
+      </w:r>
+      <w:r>
+        <w:t xml:space="preserve">query </w:t>
+      </w:r>
+      <w:r>
+        <w:t xml:space="preserve">into the file system. Here is the bit more </w:t>
+      </w:r>
+      <w:r>
+        <w:rPr>
+          <w:rStyle w:val="Emphasis"/>
+        </w:rPr>
+        <w:t>generic</w:t>
+      </w:r>
+      <w:r>
+        <w:t xml:space="preserve"> query we’ll use:</w:t>
+      </w:r>
+    </w:p>
+    <w:p>
+      <w:pPr>
+        <w:pStyle w:val="Code"/>
+        <w:rPr>
+          <w:color w:val="A31515"/>
+        </w:rPr>
+      </w:pPr>
+      <w:r>
+        <w:rPr>
+          <w:color w:val="0000FF"/>
+        </w:rPr>
+        <w:t>select</w:t>
+      </w:r>
+      <w:r>
+        <w:t> </w:t>
+      </w:r>
+      <w:r>
+        <w:rPr>
+          <w:color w:val="000000"/>
+        </w:rPr>
+        <w:t>*</w:t>
+      </w:r>
+      <w:r>
+        <w:t> </w:t>
+      </w:r>
+      <w:r>
+        <w:rPr>
+          <w:color w:val="0000FF"/>
+        </w:rPr>
+        <w:t>from</w:t>
+      </w:r>
+      <w:r>
+        <w:t> INFORMATION_SCHEMA.COLUMNS </w:t>
+      </w:r>
+      <w:r>
+        <w:rPr>
+          <w:color w:val="0000FF"/>
+        </w:rPr>
+        <w:t>where</w:t>
+      </w:r>
+      <w:r>
+        <w:t> COLUMN_NAME </w:t>
+      </w:r>
+      <w:r>
+        <w:rPr>
+          <w:color w:val="000000"/>
+        </w:rPr>
+        <w:t>=</w:t>
+      </w:r>
+      <w:r>
+        <w:t> </w:t>
+      </w:r>
+      <w:r>
+        <w:rPr>
+          <w:color w:val="A31515"/>
+        </w:rPr>
+        <w:t>'column_name'</w:t>
+      </w:r>
+    </w:p>
+    <w:p>
+      <w:pPr>
+        <w:pStyle w:val="BodyText"/>
+      </w:pPr>
+      <w:r>
+        <w:t xml:space="preserve">As you might have guessed, pressing CTRL + S will open the ‘Save’ dialog box, or you could use File, Save, from the ‘Menu Bar’. In either case you will receive the </w:t>
+      </w:r>
+      <w:r>
+        <w:t>dialog box shown in figure 3-11 where you can name your file-based query:</w:t>
+      </w:r>
+    </w:p>
+    <w:p>
+      <w:pPr>
+        <w:pStyle w:val="Figure"/>
+      </w:pPr>
+      <w:r>
+        <w:rPr>
+          <w:noProof/>
+        </w:rPr>
+        <w:lastRenderedPageBreak/>
+        <w:drawing>
+          <wp:inline distT="0" distB="0" distL="0" distR="0" wp14:anchorId="224B1A8E" wp14:editId="46A36091">
+            <wp:extent cx="5018405" cy="2889250"/>
+            <wp:effectExtent l="0" t="0" r="0" b="6350"/>
+            <wp:docPr id="16" name="Picture 16"/>
+            <wp:cNvGraphicFramePr>
+              <a:graphicFrameLocks xmlns:a="http://schemas.openxmlformats.org/drawingml/2006/main" noChangeAspect="1"/>
+            </wp:cNvGraphicFramePr>
+            <a:graphic xmlns:a="http://schemas.openxmlformats.org/drawingml/2006/main">
+              <a:graphicData uri="http://schemas.openxmlformats.org/drawingml/2006/picture">
+                <pic:pic xmlns:pic="http://schemas.openxmlformats.org/drawingml/2006/picture">
+                  <pic:nvPicPr>
+                    <pic:cNvPr id="0" name="Picture 7"/>
+                    <pic:cNvPicPr>
+                      <a:picLocks noChangeAspect="1" noChangeArrowheads="1"/>
+                    </pic:cNvPicPr>
+                  </pic:nvPicPr>
+                  <pic:blipFill>
+                    <a:blip r:embed="rId18">
+                      <a:extLst>
+                        <a:ext uri="{28A0092B-C50C-407E-A947-70E740481C1C}">
+                          <a14:useLocalDpi xmlns:a14="http://schemas.microsoft.com/office/drawing/2010/main" val="0"/>
+                        </a:ext>
+                      </a:extLst>
+                    </a:blip>
+                    <a:srcRect/>
+                    <a:stretch>
+                      <a:fillRect/>
+                    </a:stretch>
+                  </pic:blipFill>
+                  <pic:spPr bwMode="auto">
+                    <a:xfrm>
+                      <a:off x="0" y="0"/>
+                      <a:ext cx="5018405" cy="2889250"/>
+                    </a:xfrm>
+                    <a:prstGeom prst="rect">
+                      <a:avLst/>
+                    </a:prstGeom>
+                    <a:noFill/>
+                    <a:ln>
+                      <a:noFill/>
+                    </a:ln>
+                  </pic:spPr>
+                </pic:pic>
+              </a:graphicData>
+            </a:graphic>
+          </wp:inline>
+        </w:drawing>
+      </w:r>
+    </w:p>
+    <w:p>
+      <w:pPr>
+        <w:pStyle w:val="Caption"/>
+      </w:pPr>
+      <w:r>
+        <w:t>Figure 3-1</w:t>
+      </w:r>
+      <w:r>
+        <w:t>1</w:t>
+      </w:r>
+      <w:r>
+        <w:t>. Save Query File</w:t>
+      </w:r>
+    </w:p>
+    <w:p>
+      <w:pPr>
+        <w:pStyle w:val="BodyText"/>
+      </w:pPr>
+      <w:r>
+        <w:t xml:space="preserve">Ok, </w:t>
+      </w:r>
+      <w:r>
+        <w:t xml:space="preserve">saving a file </w:t>
+      </w:r>
+      <w:r>
+        <w:t>is admittedly</w:t>
+      </w:r>
+      <w:r>
+        <w:t xml:space="preserve"> a</w:t>
+      </w:r>
+      <w:r>
+        <w:t xml:space="preserve"> pretty </w:t>
+      </w:r>
+      <w:r>
+        <w:t>basic user action</w:t>
+      </w:r>
+      <w:r>
+        <w:t xml:space="preserve">. However, what if you </w:t>
+      </w:r>
+      <w:r>
+        <w:t>would like</w:t>
+      </w:r>
+      <w:r>
+        <w:t xml:space="preserve"> to save this query as a reusable </w:t>
+      </w:r>
+      <w:r>
+        <w:rPr>
+          <w:rStyle w:val="Emphasis"/>
+        </w:rPr>
+        <w:t>ADS Snippet</w:t>
+      </w:r>
+      <w:r>
+        <w:t>?</w:t>
+      </w:r>
+      <w:r>
+        <w:t xml:space="preserve"> Well for starters we will want to make </w:t>
+      </w:r>
+      <w:r>
+        <w:t xml:space="preserve">another tweak to this script which will invoke variable substitution logic on re-use. </w:t>
+      </w:r>
+      <w:r>
+        <w:t xml:space="preserve">This is achieved by replacing </w:t>
+      </w:r>
+      <w:r>
+        <w:rPr>
+          <w:rStyle w:val="CodeInline"/>
+        </w:rPr>
+        <w:t>'column_name'</w:t>
+      </w:r>
+      <w:r>
+        <w:t xml:space="preserve"> with the parameter syntax</w:t>
+      </w:r>
+      <w:r>
+        <w:t xml:space="preserve"> </w:t>
+      </w:r>
+      <w:r>
+        <w:rPr>
+          <w:rStyle w:val="CodeInline"/>
+        </w:rPr>
+        <w:t>${1:TableName}</w:t>
+      </w:r>
+      <w:r>
+        <w:t>:</w:t>
+      </w:r>
+    </w:p>
+    <w:p>
+      <w:pPr>
+        <w:pStyle w:val="Code"/>
+      </w:pPr>
+      <w:r>
+        <w:rPr>
+          <w:color w:val="0000FF"/>
+        </w:rPr>
+        <w:t>select</w:t>
+      </w:r>
+      <w:r>
+        <w:t> </w:t>
+      </w:r>
+      <w:r>
+        <w:rPr>
+          <w:color w:val="000000"/>
+        </w:rPr>
+        <w:t>*</w:t>
+      </w:r>
+      <w:r>
+        <w:t> </w:t>
+      </w:r>
+      <w:r>
+        <w:rPr>
+          <w:color w:val="0000FF"/>
+        </w:rPr>
+        <w:t>from</w:t>
+      </w:r>
+      <w:r>
+        <w:t> INFORMATION_SCHEMA.COLUMNS </w:t>
+      </w:r>
+    </w:p>
+    <w:p>
+      <w:pPr>
+        <w:pStyle w:val="Code"/>
+      </w:pPr>
+      <w:r>
+        <w:rPr>
+          <w:color w:val="0000FF"/>
+        </w:rPr>
+        <w:t>where</w:t>
+      </w:r>
+      <w:r>
+        <w:t> COLUMN_NAME </w:t>
+      </w:r>
+      <w:r>
+        <w:rPr>
+          <w:color w:val="000000"/>
+        </w:rPr>
+        <w:t>=</w:t>
+      </w:r>
+      <w:r>
+        <w:t> </w:t>
+      </w:r>
+      <w:r>
+        <w:rPr>
+          <w:color w:val="A31515"/>
+        </w:rPr>
+        <w:t>'${1:</w:t>
+      </w:r>
+      <w:r>
+        <w:rPr>
+          <w:color w:val="A31515"/>
+        </w:rPr>
+        <w:t>Column</w:t>
+      </w:r>
+      <w:r>
+        <w:rPr>
+          <w:color w:val="A31515"/>
+        </w:rPr>
+        <w:t>Name}'</w:t>
+      </w:r>
+    </w:p>
+    <w:p>
+      <w:pPr>
+        <w:pStyle w:val="BodyText"/>
+      </w:pPr>
+      <w:r>
+        <w:t xml:space="preserve">Note: for simpler </w:t>
+      </w:r>
+      <w:r>
+        <w:t xml:space="preserve">snippet </w:t>
+      </w:r>
+      <w:r>
+        <w:t xml:space="preserve">coding, we will place this query on a single line in the </w:t>
+      </w:r>
+      <w:r>
+        <w:t xml:space="preserve">full </w:t>
+      </w:r>
+      <w:r>
+        <w:rPr>
+          <w:rStyle w:val="Emphasis"/>
+        </w:rPr>
+        <w:t>json</w:t>
+      </w:r>
+      <w:r>
+        <w:t xml:space="preserve"> </w:t>
+      </w:r>
+      <w:r>
+        <w:t xml:space="preserve">snippet </w:t>
+      </w:r>
+      <w:r>
+        <w:t xml:space="preserve">syntax: </w:t>
+      </w:r>
+    </w:p>
+    <w:p>
+      <w:pPr>
+        <w:pStyle w:val="Code"/>
+      </w:pPr>
+      <w:r>
+        <w:t xml:space="preserve"> </w:t>
+      </w:r>
+      <w:r>
+        <w:t>{</w:t>
+      </w:r>
+      <w:r>
+        <w:t xml:space="preserve"> "Information Schema for Columns": {</w:t>
+      </w:r>
+    </w:p>
+    <w:p>
+      <w:pPr>
+        <w:pStyle w:val="Code"/>
+      </w:pPr>
+      <w:r>
+        <w:t xml:space="preserve">  "prefix": "InfoSchemaColumns",</w:t>
+      </w:r>
+    </w:p>
+    <w:p>
+      <w:pPr>
+        <w:pStyle w:val="Code"/>
+      </w:pPr>
+      <w:r>
+        <w:t xml:space="preserve">  "body": "select * from INFORMATION_SCHEMA.COLUMNS where COLUMN_NAME = '${1:</w:t>
+      </w:r>
+      <w:r>
+        <w:t>Column</w:t>
+      </w:r>
+      <w:r>
+        <w:t>Name}'"</w:t>
+      </w:r>
+      <w:r>
+        <w:t xml:space="preserve"> </w:t>
+      </w:r>
+      <w:r>
+        <w:t>}</w:t>
+      </w:r>
+      <w:r>
+        <w:t xml:space="preserve"> }</w:t>
+      </w:r>
+    </w:p>
+    <w:p>
+      <w:pPr>
+        <w:pStyle w:val="BodyText"/>
+      </w:pPr>
+    </w:p>
+    <w:p>
+      <w:pPr>
+        <w:pStyle w:val="BodyText"/>
+      </w:pPr>
+      <w:r>
+        <w:t xml:space="preserve">The first line has the literal </w:t>
+      </w:r>
+      <w:r>
+        <w:t>"</w:t>
+      </w:r>
+      <w:r>
+        <w:t xml:space="preserve">Information Schema for Columns </w:t>
+      </w:r>
+      <w:r>
+        <w:t>"</w:t>
+      </w:r>
+      <w:r>
+        <w:t xml:space="preserve"> which</w:t>
+      </w:r>
+      <w:r>
+        <w:t xml:space="preserve"> is the snippet name.</w:t>
+      </w:r>
+      <w:r>
+        <w:t xml:space="preserve"> The next line contains the </w:t>
+      </w:r>
+      <w:r>
+        <w:rPr>
+          <w:rStyle w:val="Emphasis"/>
+        </w:rPr>
+        <w:t>prefix</w:t>
+      </w:r>
+      <w:r>
+        <w:t xml:space="preserve"> “InfoSchemaColumns” which will cause this snippet to surface based on character matches, which do not necessarily need to be sequential. For example, this snippet would be found by typing </w:t>
+      </w:r>
+      <w:r>
+        <w:lastRenderedPageBreak/>
+        <w:t>‘infcol’. The third line is the snippet code itself, which will appear upon</w:t>
+      </w:r>
+      <w:r>
+        <w:t xml:space="preserve"> pop-up</w:t>
+      </w:r>
+      <w:r>
+        <w:t xml:space="preserve"> selection in your editor window.</w:t>
+      </w:r>
+    </w:p>
+    <w:p>
+      <w:pPr>
+        <w:pStyle w:val="NoteTipCaution"/>
+      </w:pPr>
+      <w:r>
+        <w:t>Note:</w:t>
+      </w:r>
+      <w:r>
+        <w:t xml:space="preserve"> we go into much more detail on </w:t>
+      </w:r>
+      <w:r>
+        <w:rPr>
+          <w:rStyle w:val="Emphasis"/>
+        </w:rPr>
+        <w:t>snippets</w:t>
+      </w:r>
+      <w:r>
+        <w:t xml:space="preserve"> in Chapter 09</w:t>
+      </w:r>
+      <w:r>
+        <w:t>.</w:t>
+      </w:r>
+    </w:p>
+    <w:p>
+      <w:pPr>
+        <w:pStyle w:val="BodyText"/>
+      </w:pPr>
+      <w:r>
+        <w:t xml:space="preserve">To save the snippet, press CTRL+SHIFT+P (or from the ‘Menu Bar’ click on View, Command Palette), enter ‘snippet’ in the search box, and select “Preferences: Configure User Snippets” as shown in figure </w:t>
+      </w:r>
+      <w:r>
+        <w:t>3-12</w:t>
+      </w:r>
+    </w:p>
+    <w:p>
+      <w:pPr>
+        <w:pStyle w:val="Figure"/>
+      </w:pPr>
+      <w:r>
+        <w:rPr>
+          <w:noProof/>
+        </w:rPr>
+        <w:drawing>
+          <wp:inline distT="0" distB="0" distL="0" distR="0" wp14:anchorId="0206EC91" wp14:editId="03DC5828">
+            <wp:extent cx="5025390" cy="1579880"/>
+            <wp:effectExtent l="0" t="0" r="3810" b="1270"/>
+            <wp:docPr id="18" name="Picture 18"/>
+            <wp:cNvGraphicFramePr>
+              <a:graphicFrameLocks xmlns:a="http://schemas.openxmlformats.org/drawingml/2006/main" noChangeAspect="1"/>
+            </wp:cNvGraphicFramePr>
+            <a:graphic xmlns:a="http://schemas.openxmlformats.org/drawingml/2006/main">
+              <a:graphicData uri="http://schemas.openxmlformats.org/drawingml/2006/picture">
+                <pic:pic xmlns:pic="http://schemas.openxmlformats.org/drawingml/2006/picture">
+                  <pic:nvPicPr>
+                    <pic:cNvPr id="0" name="Picture 8"/>
+                    <pic:cNvPicPr>
+                      <a:picLocks noChangeAspect="1" noChangeArrowheads="1"/>
+                    </pic:cNvPicPr>
+                  </pic:nvPicPr>
+                  <pic:blipFill>
+                    <a:blip r:embed="rId19">
+                      <a:extLst>
+                        <a:ext uri="{28A0092B-C50C-407E-A947-70E740481C1C}">
+                          <a14:useLocalDpi xmlns:a14="http://schemas.microsoft.com/office/drawing/2010/main" val="0"/>
+                        </a:ext>
+                      </a:extLst>
+                    </a:blip>
+                    <a:srcRect/>
+                    <a:stretch>
+                      <a:fillRect/>
+                    </a:stretch>
+                  </pic:blipFill>
+                  <pic:spPr bwMode="auto">
+                    <a:xfrm>
+                      <a:off x="0" y="0"/>
+                      <a:ext cx="5025390" cy="1579880"/>
+                    </a:xfrm>
+                    <a:prstGeom prst="rect">
+                      <a:avLst/>
+                    </a:prstGeom>
+                    <a:noFill/>
+                    <a:ln>
+                      <a:noFill/>
+                    </a:ln>
+                  </pic:spPr>
+                </pic:pic>
+              </a:graphicData>
+            </a:graphic>
+          </wp:inline>
+        </w:drawing>
+      </w:r>
+    </w:p>
+    <w:p>
+      <w:pPr>
+        <w:pStyle w:val="Caption"/>
+      </w:pPr>
+      <w:r>
+        <w:t>Figure 3-12. Configure User Snippets</w:t>
+      </w:r>
+    </w:p>
+    <w:p>
+      <w:pPr>
+        <w:pStyle w:val="BodyText"/>
+      </w:pPr>
+      <w:r>
+        <w:t>Next enter ‘sql’ into the snippet search, and select the file: sql.json as displayed in figure 3-13:</w:t>
+      </w:r>
+    </w:p>
+    <w:p>
+      <w:pPr>
+        <w:pStyle w:val="Figure"/>
+      </w:pPr>
+      <w:r>
+        <w:rPr>
+          <w:noProof/>
+        </w:rPr>
+        <w:drawing>
+          <wp:inline distT="0" distB="0" distL="0" distR="0" wp14:anchorId="0E726C78" wp14:editId="142618AA">
+            <wp:extent cx="5025390" cy="943610"/>
+            <wp:effectExtent l="0" t="0" r="3810" b="8890"/>
+            <wp:docPr id="22" name="Picture 22"/>
+            <wp:cNvGraphicFramePr>
+              <a:graphicFrameLocks xmlns:a="http://schemas.openxmlformats.org/drawingml/2006/main" noChangeAspect="1"/>
+            </wp:cNvGraphicFramePr>
+            <a:graphic xmlns:a="http://schemas.openxmlformats.org/drawingml/2006/main">
+              <a:graphicData uri="http://schemas.openxmlformats.org/drawingml/2006/picture">
+                <pic:pic xmlns:pic="http://schemas.openxmlformats.org/drawingml/2006/picture">
+                  <pic:nvPicPr>
+                    <pic:cNvPr id="0" name="Picture 12"/>
+                    <pic:cNvPicPr>
+                      <a:picLocks noChangeAspect="1" noChangeArrowheads="1"/>
+                    </pic:cNvPicPr>
+                  </pic:nvPicPr>
+                  <pic:blipFill>
+                    <a:blip r:embed="rId20">
+                      <a:extLst>
+                        <a:ext uri="{28A0092B-C50C-407E-A947-70E740481C1C}">
+                          <a14:useLocalDpi xmlns:a14="http://schemas.microsoft.com/office/drawing/2010/main" val="0"/>
+                        </a:ext>
+                      </a:extLst>
+                    </a:blip>
+                    <a:srcRect/>
+                    <a:stretch>
+                      <a:fillRect/>
+                    </a:stretch>
+                  </pic:blipFill>
+                  <pic:spPr bwMode="auto">
+                    <a:xfrm>
+                      <a:off x="0" y="0"/>
+                      <a:ext cx="5025390" cy="943610"/>
+                    </a:xfrm>
+                    <a:prstGeom prst="rect">
+                      <a:avLst/>
+                    </a:prstGeom>
+                    <a:noFill/>
+                    <a:ln>
+                      <a:noFill/>
+                    </a:ln>
+                  </pic:spPr>
+                </pic:pic>
+              </a:graphicData>
+            </a:graphic>
+          </wp:inline>
+        </w:drawing>
+      </w:r>
+    </w:p>
+    <w:p>
+      <w:pPr>
+        <w:pStyle w:val="Caption"/>
+      </w:pPr>
+      <w:r>
+        <w:t>Figure 3-13. sql.json Snippets File</w:t>
+      </w:r>
+    </w:p>
+    <w:p>
+      <w:pPr>
+        <w:pStyle w:val="Figure"/>
+      </w:pPr>
+      <w:r>
+        <w:t>And finally paste in your json script as shown in figure 3-14</w:t>
+      </w:r>
+      <w:r>
+        <w:t>:</w:t>
+      </w:r>
+    </w:p>
+    <w:p>
+      <w:pPr>
+        <w:pStyle w:val="Figure"/>
+      </w:pPr>
+      <w:r>
+        <w:rPr>
+          <w:noProof/>
+        </w:rPr>
+        <w:drawing>
+          <wp:inline distT="0" distB="0" distL="0" distR="0" wp14:anchorId="260D5AA4" wp14:editId="00253745">
+            <wp:extent cx="5025390" cy="1024255"/>
+            <wp:effectExtent l="0" t="0" r="3810" b="4445"/>
+            <wp:docPr id="23" name="Picture 23"/>
+            <wp:cNvGraphicFramePr>
+              <a:graphicFrameLocks xmlns:a="http://schemas.openxmlformats.org/drawingml/2006/main" noChangeAspect="1"/>
+            </wp:cNvGraphicFramePr>
+            <a:graphic xmlns:a="http://schemas.openxmlformats.org/drawingml/2006/main">
+              <a:graphicData uri="http://schemas.openxmlformats.org/drawingml/2006/picture">
+                <pic:pic xmlns:pic="http://schemas.openxmlformats.org/drawingml/2006/picture">
+                  <pic:nvPicPr>
+                    <pic:cNvPr id="0" name="Picture 13"/>
+                    <pic:cNvPicPr>
+                      <a:picLocks noChangeAspect="1" noChangeArrowheads="1"/>
+                    </pic:cNvPicPr>
+                  </pic:nvPicPr>
+                  <pic:blipFill>
+                    <a:blip r:embed="rId21">
+                      <a:extLst>
+                        <a:ext uri="{28A0092B-C50C-407E-A947-70E740481C1C}">
+                          <a14:useLocalDpi xmlns:a14="http://schemas.microsoft.com/office/drawing/2010/main" val="0"/>
+                        </a:ext>
+                      </a:extLst>
+                    </a:blip>
+                    <a:srcRect/>
+                    <a:stretch>
+                      <a:fillRect/>
+                    </a:stretch>
+                  </pic:blipFill>
+                  <pic:spPr bwMode="auto">
+                    <a:xfrm>
+                      <a:off x="0" y="0"/>
+                      <a:ext cx="5025390" cy="1024255"/>
+                    </a:xfrm>
+                    <a:prstGeom prst="rect">
+                      <a:avLst/>
+                    </a:prstGeom>
+                    <a:noFill/>
+                    <a:ln>
+                      <a:noFill/>
+                    </a:ln>
+                  </pic:spPr>
+                </pic:pic>
+              </a:graphicData>
+            </a:graphic>
+          </wp:inline>
+        </w:drawing>
+      </w:r>
+    </w:p>
+    <w:p>
+      <w:pPr>
+        <w:pStyle w:val="Caption"/>
+      </w:pPr>
+      <w:r>
+        <w:t>Figure 3-14. A</w:t>
+      </w:r>
+      <w:r>
+        <w:t xml:space="preserve"> Sample</w:t>
+      </w:r>
+      <w:r>
+        <w:t xml:space="preserve"> sql.json Snippet</w:t>
+      </w:r>
+    </w:p>
+    <w:p>
+      <w:pPr>
+        <w:pStyle w:val="BodyText"/>
+      </w:pPr>
+      <w:r>
+        <w:lastRenderedPageBreak/>
+        <w:t xml:space="preserve">Notice the above window also provides the physical location of the ‘sql.json’ file that you are modifying. Press CTRL+S to save your changes, and enable your new snippet to be used. Press CTRL+N to create a new query window and type </w:t>
+      </w:r>
+      <w:r>
+        <w:t>the character sequence: ‘infcol’. You should see the snippet pop-up as rendered in figure 3-15:</w:t>
+      </w:r>
+    </w:p>
+    <w:p>
+      <w:pPr>
+        <w:pStyle w:val="Figure"/>
+      </w:pPr>
+      <w:r>
+        <w:rPr>
+          <w:noProof/>
+        </w:rPr>
+        <w:drawing>
+          <wp:inline distT="0" distB="0" distL="0" distR="0" wp14:anchorId="72B4B24E" wp14:editId="78516E39">
+            <wp:extent cx="5025390" cy="1485265"/>
+            <wp:effectExtent l="0" t="0" r="3810" b="635"/>
+            <wp:docPr id="24" name="Picture 24"/>
+            <wp:cNvGraphicFramePr>
+              <a:graphicFrameLocks xmlns:a="http://schemas.openxmlformats.org/drawingml/2006/main" noChangeAspect="1"/>
+            </wp:cNvGraphicFramePr>
+            <a:graphic xmlns:a="http://schemas.openxmlformats.org/drawingml/2006/main">
+              <a:graphicData uri="http://schemas.openxmlformats.org/drawingml/2006/picture">
+                <pic:pic xmlns:pic="http://schemas.openxmlformats.org/drawingml/2006/picture">
+                  <pic:nvPicPr>
+                    <pic:cNvPr id="0" name="Picture 14"/>
+                    <pic:cNvPicPr>
+                      <a:picLocks noChangeAspect="1" noChangeArrowheads="1"/>
+                    </pic:cNvPicPr>
+                  </pic:nvPicPr>
+                  <pic:blipFill>
+                    <a:blip r:embed="rId22">
+                      <a:extLst>
+                        <a:ext uri="{28A0092B-C50C-407E-A947-70E740481C1C}">
+                          <a14:useLocalDpi xmlns:a14="http://schemas.microsoft.com/office/drawing/2010/main" val="0"/>
+                        </a:ext>
+                      </a:extLst>
+                    </a:blip>
+                    <a:srcRect/>
+                    <a:stretch>
+                      <a:fillRect/>
+                    </a:stretch>
+                  </pic:blipFill>
+                  <pic:spPr bwMode="auto">
+                    <a:xfrm>
+                      <a:off x="0" y="0"/>
+                      <a:ext cx="5025390" cy="1485265"/>
+                    </a:xfrm>
+                    <a:prstGeom prst="rect">
+                      <a:avLst/>
+                    </a:prstGeom>
+                    <a:noFill/>
+                    <a:ln>
+                      <a:noFill/>
+                    </a:ln>
+                  </pic:spPr>
+                </pic:pic>
+              </a:graphicData>
+            </a:graphic>
+          </wp:inline>
+        </w:drawing>
+      </w:r>
+    </w:p>
+    <w:p>
+      <w:pPr>
+        <w:pStyle w:val="Caption"/>
+      </w:pPr>
+      <w:r>
+        <w:t>Figure 3-15. Using IntelliSense to Find a Snippet</w:t>
+      </w:r>
+    </w:p>
+    <w:p>
+      <w:pPr>
+        <w:pStyle w:val="BodyText"/>
+      </w:pPr>
+      <w:r>
+        <w:t>Selecting this snippet will produce the SQL code in your editor window, with the cursor highlighting the field (in this case ‘ColumnName’) which you will want to replace with the actual column name you are researching. Figure 3-16 displays the snippet which is now readily available with just a few keystrokes:</w:t>
+      </w:r>
+    </w:p>
+    <w:p>
+      <w:pPr>
+        <w:pStyle w:val="Figure"/>
+      </w:pPr>
+      <w:r>
+        <w:rPr>
+          <w:noProof/>
+        </w:rPr>
+        <w:drawing>
+          <wp:inline distT="0" distB="0" distL="0" distR="0" wp14:anchorId="24101A03" wp14:editId="3649863B">
+            <wp:extent cx="5025390" cy="972820"/>
+            <wp:effectExtent l="0" t="0" r="3810" b="0"/>
+            <wp:docPr id="25" name="Picture 25"/>
+            <wp:cNvGraphicFramePr>
+              <a:graphicFrameLocks xmlns:a="http://schemas.openxmlformats.org/drawingml/2006/main" noChangeAspect="1"/>
+            </wp:cNvGraphicFramePr>
+            <a:graphic xmlns:a="http://schemas.openxmlformats.org/drawingml/2006/main">
+              <a:graphicData uri="http://schemas.openxmlformats.org/drawingml/2006/picture">
+                <pic:pic xmlns:pic="http://schemas.openxmlformats.org/drawingml/2006/picture">
+                  <pic:nvPicPr>
+                    <pic:cNvPr id="0" name="Picture 15"/>
+                    <pic:cNvPicPr>
+                      <a:picLocks noChangeAspect="1" noChangeArrowheads="1"/>
+                    </pic:cNvPicPr>
+                  </pic:nvPicPr>
+                  <pic:blipFill>
+                    <a:blip r:embed="rId23">
+                      <a:extLst>
+                        <a:ext uri="{28A0092B-C50C-407E-A947-70E740481C1C}">
+                          <a14:useLocalDpi xmlns:a14="http://schemas.microsoft.com/office/drawing/2010/main" val="0"/>
+                        </a:ext>
+                      </a:extLst>
+                    </a:blip>
+                    <a:srcRect/>
+                    <a:stretch>
+                      <a:fillRect/>
+                    </a:stretch>
+                  </pic:blipFill>
+                  <pic:spPr bwMode="auto">
+                    <a:xfrm>
+                      <a:off x="0" y="0"/>
+                      <a:ext cx="5025390" cy="972820"/>
+                    </a:xfrm>
+                    <a:prstGeom prst="rect">
+                      <a:avLst/>
+                    </a:prstGeom>
+                    <a:noFill/>
+                    <a:ln>
+                      <a:noFill/>
+                    </a:ln>
+                  </pic:spPr>
+                </pic:pic>
+              </a:graphicData>
+            </a:graphic>
+          </wp:inline>
+        </w:drawing>
+      </w:r>
+    </w:p>
+    <w:p>
+      <w:pPr>
+        <w:pStyle w:val="Caption"/>
+      </w:pPr>
+      <w:r>
+        <w:t>Figure 3-16. Variable Highlighting for a Snippet</w:t>
+      </w:r>
+    </w:p>
+    <w:p>
+      <w:pPr>
+        <w:pStyle w:val="BodyText"/>
+      </w:pPr>
+      <w:r>
+        <w:t>As mentioned earlier, we have much more content to come later in the book on ‘ADS Snippets’, which by the way can apply to any of the Azure Data Studio supported languages including PowerShell and Python.</w:t>
+      </w:r>
+    </w:p>
+    <w:p>
+      <w:pPr>
+        <w:pStyle w:val="Heading1"/>
+        <w:rPr>
+          <w:color w:val="212121"/>
+        </w:rPr>
+      </w:pPr>
+      <w:r>
+        <w:t>Top Down View with Minimap</w:t>
+      </w:r>
+    </w:p>
+    <w:p>
+      <w:pPr>
+        <w:pStyle w:val="BodyText"/>
+      </w:pPr>
+      <w:r>
+        <w:t xml:space="preserve">Life at times can be detailed and complex. The same can be true of ‘SQL code’, or for that matter ‘code’ written in any language. Most database developers have written, reviewed, or maintained SQL code that exceeds hundreds, or perhaps </w:t>
+      </w:r>
+      <w:r>
+        <w:lastRenderedPageBreak/>
+        <w:t xml:space="preserve">even a thousand lines. While </w:t>
+      </w:r>
+      <w:r>
+        <w:t xml:space="preserve">‘big code’ </w:t>
+      </w:r>
+      <w:r>
+        <w:t xml:space="preserve">can </w:t>
+      </w:r>
+      <w:r>
+        <w:t xml:space="preserve">be intimidating, ADS has a </w:t>
+      </w:r>
+      <w:r>
+        <w:rPr>
+          <w:rStyle w:val="Emphasis"/>
+        </w:rPr>
+        <w:t>M</w:t>
+      </w:r>
+      <w:r>
+        <w:rPr>
+          <w:rStyle w:val="Emphasis"/>
+        </w:rPr>
+        <w:t>inimap</w:t>
+      </w:r>
+      <w:r>
+        <w:t xml:space="preserve"> feature that can at least soften the pain of working with voluminous lines of SQL.</w:t>
+      </w:r>
+    </w:p>
+    <w:p>
+      <w:pPr>
+        <w:pStyle w:val="NoteTipCaution"/>
+      </w:pPr>
+      <w:r>
+        <w:t>For the following example you can use any larger script. If more lines are needed, just use copy/paste to multiply the SQL code you have since we will not be ‘executing’ this code.</w:t>
+      </w:r>
+    </w:p>
+    <w:p>
+      <w:pPr>
+        <w:pStyle w:val="BodyText"/>
+      </w:pPr>
+      <w:r>
+        <w:t>To get started with Minimap, you will first want to turn this feature on via the ‘Command Palette” by pressing CRTL+SHIFT+P, entering ‘minimap’, and selecting “</w:t>
+      </w:r>
+      <w:r>
+        <w:t>View: Toggle Minimap</w:t>
+      </w:r>
+      <w:r>
+        <w:t>” as shown in figure 3-17</w:t>
+      </w:r>
+      <w:r>
+        <w:t>:</w:t>
+      </w:r>
+    </w:p>
+    <w:p>
+      <w:pPr>
+        <w:pStyle w:val="Figure"/>
+      </w:pPr>
+      <w:r>
+        <w:rPr>
+          <w:noProof/>
+        </w:rPr>
+        <w:drawing>
+          <wp:inline distT="0" distB="0" distL="0" distR="0" wp14:anchorId="7A165EB1" wp14:editId="530221A4">
+            <wp:extent cx="5025390" cy="819150"/>
+            <wp:effectExtent l="0" t="0" r="3810" b="0"/>
+            <wp:docPr id="26" name="Picture 26"/>
+            <wp:cNvGraphicFramePr>
+              <a:graphicFrameLocks xmlns:a="http://schemas.openxmlformats.org/drawingml/2006/main" noChangeAspect="1"/>
+            </wp:cNvGraphicFramePr>
+            <a:graphic xmlns:a="http://schemas.openxmlformats.org/drawingml/2006/main">
+              <a:graphicData uri="http://schemas.openxmlformats.org/drawingml/2006/picture">
+                <pic:pic xmlns:pic="http://schemas.openxmlformats.org/drawingml/2006/picture">
+                  <pic:nvPicPr>
+                    <pic:cNvPr id="0" name="Picture 16"/>
+                    <pic:cNvPicPr>
+                      <a:picLocks noChangeAspect="1" noChangeArrowheads="1"/>
+                    </pic:cNvPicPr>
+                  </pic:nvPicPr>
+                  <pic:blipFill>
+                    <a:blip r:embed="rId24">
+                      <a:extLst>
+                        <a:ext uri="{28A0092B-C50C-407E-A947-70E740481C1C}">
+                          <a14:useLocalDpi xmlns:a14="http://schemas.microsoft.com/office/drawing/2010/main" val="0"/>
+                        </a:ext>
+                      </a:extLst>
+                    </a:blip>
+                    <a:srcRect/>
+                    <a:stretch>
+                      <a:fillRect/>
+                    </a:stretch>
+                  </pic:blipFill>
+                  <pic:spPr bwMode="auto">
+                    <a:xfrm>
+                      <a:off x="0" y="0"/>
+                      <a:ext cx="5025390" cy="819150"/>
+                    </a:xfrm>
+                    <a:prstGeom prst="rect">
+                      <a:avLst/>
+                    </a:prstGeom>
+                    <a:noFill/>
+                    <a:ln>
+                      <a:noFill/>
+                    </a:ln>
+                  </pic:spPr>
+                </pic:pic>
+              </a:graphicData>
+            </a:graphic>
+          </wp:inline>
+        </w:drawing>
+      </w:r>
+    </w:p>
+    <w:p>
+      <w:pPr>
+        <w:pStyle w:val="Caption"/>
+      </w:pPr>
+      <w:r>
+        <w:t>Figure 3-1</w:t>
+      </w:r>
+      <w:r>
+        <w:t>7</w:t>
+      </w:r>
+      <w:r>
+        <w:t>. Toggle Minimap On</w:t>
+      </w:r>
+    </w:p>
+    <w:p>
+      <w:pPr>
+        <w:pStyle w:val="BodyText"/>
+      </w:pPr>
+      <w:r>
+        <w:t xml:space="preserve">With </w:t>
+      </w:r>
+      <w:r>
+        <w:t>any</w:t>
+      </w:r>
+      <w:r>
+        <w:t xml:space="preserve"> script in place, and</w:t>
+      </w:r>
+      <w:r>
+        <w:t xml:space="preserve"> with</w:t>
+      </w:r>
+      <w:r>
+        <w:t xml:space="preserve"> </w:t>
+      </w:r>
+      <w:r>
+        <w:t>Minimap</w:t>
+      </w:r>
+      <w:r>
+        <w:t xml:space="preserve"> turned on</w:t>
+      </w:r>
+      <w:r>
+        <w:t xml:space="preserve">, you will </w:t>
+      </w:r>
+      <w:r>
+        <w:t xml:space="preserve">see </w:t>
+      </w:r>
+      <w:r>
+        <w:t>a birds-eye</w:t>
+      </w:r>
+      <w:r>
+        <w:t xml:space="preserve"> outline of your code on the right side of the editor window</w:t>
+      </w:r>
+      <w:r>
+        <w:t>, with your</w:t>
+      </w:r>
+      <w:r>
+        <w:t xml:space="preserve"> current</w:t>
+      </w:r>
+      <w:r>
+        <w:t xml:space="preserve"> </w:t>
+      </w:r>
+      <w:r>
+        <w:t>‘</w:t>
+      </w:r>
+      <w:r>
+        <w:t>cursor position</w:t>
+      </w:r>
+      <w:r>
+        <w:t>’</w:t>
+      </w:r>
+      <w:r>
+        <w:t xml:space="preserve"> highlighted as a thin blue line</w:t>
+      </w:r>
+      <w:r>
+        <w:t xml:space="preserve"> as displayed in figure 3-18:</w:t>
+      </w:r>
+    </w:p>
+    <w:p>
+      <w:pPr>
+        <w:pStyle w:val="Figure"/>
+      </w:pPr>
+      <w:r>
+        <w:rPr>
+          <w:noProof/>
+        </w:rPr>
+        <w:lastRenderedPageBreak/>
+        <w:drawing>
+          <wp:inline distT="0" distB="0" distL="0" distR="0" wp14:anchorId="7F86247F" wp14:editId="34C563D9">
+            <wp:extent cx="5025390" cy="3408680"/>
+            <wp:effectExtent l="0" t="0" r="3810" b="1270"/>
+            <wp:docPr id="32" name="Picture 32"/>
+            <wp:cNvGraphicFramePr>
+              <a:graphicFrameLocks xmlns:a="http://schemas.openxmlformats.org/drawingml/2006/main" noChangeAspect="1"/>
+            </wp:cNvGraphicFramePr>
+            <a:graphic xmlns:a="http://schemas.openxmlformats.org/drawingml/2006/main">
+              <a:graphicData uri="http://schemas.openxmlformats.org/drawingml/2006/picture">
+                <pic:pic xmlns:pic="http://schemas.openxmlformats.org/drawingml/2006/picture">
+                  <pic:nvPicPr>
+                    <pic:cNvPr id="0" name="Picture 18"/>
+                    <pic:cNvPicPr>
+                      <a:picLocks noChangeAspect="1" noChangeArrowheads="1"/>
+                    </pic:cNvPicPr>
+                  </pic:nvPicPr>
+                  <pic:blipFill>
+                    <a:blip r:embed="rId25">
+                      <a:extLst>
+                        <a:ext uri="{28A0092B-C50C-407E-A947-70E740481C1C}">
+                          <a14:useLocalDpi xmlns:a14="http://schemas.microsoft.com/office/drawing/2010/main" val="0"/>
+                        </a:ext>
+                      </a:extLst>
+                    </a:blip>
+                    <a:srcRect/>
+                    <a:stretch>
+                      <a:fillRect/>
+                    </a:stretch>
+                  </pic:blipFill>
+                  <pic:spPr bwMode="auto">
+                    <a:xfrm>
+                      <a:off x="0" y="0"/>
+                      <a:ext cx="5025390" cy="3408680"/>
+                    </a:xfrm>
+                    <a:prstGeom prst="rect">
+                      <a:avLst/>
+                    </a:prstGeom>
+                    <a:noFill/>
+                    <a:ln>
+                      <a:noFill/>
+                    </a:ln>
+                  </pic:spPr>
+                </pic:pic>
+              </a:graphicData>
+            </a:graphic>
+          </wp:inline>
+        </w:drawing>
+      </w:r>
+    </w:p>
+    <w:p>
+      <w:pPr>
+        <w:pStyle w:val="Caption"/>
+      </w:pPr>
+      <w:r>
+        <w:t>Figure 3-18. SQL Editing with Minimap Outline</w:t>
+      </w:r>
+    </w:p>
+    <w:p>
+      <w:pPr>
+        <w:pStyle w:val="BodyText"/>
+      </w:pPr>
+      <w:r>
+        <w:t>Syntax</w:t>
+      </w:r>
+      <w:r>
+        <w:t xml:space="preserve"> error are reflected in the Minimap with red highlighting as shown in figure 3-19. This is helpful by providing immediate feedback, as well as proximity of the error, even if the actual (readable) SQL code is ‘off screen’.</w:t>
+      </w:r>
+    </w:p>
+    <w:p>
+      <w:pPr>
+        <w:pStyle w:val="Figure"/>
+      </w:pPr>
+      <w:r>
+        <w:rPr>
+          <w:noProof/>
+        </w:rPr>
+        <w:drawing>
+          <wp:inline distT="0" distB="0" distL="0" distR="0" wp14:anchorId="05E229BF" wp14:editId="2D5A2A92">
+            <wp:extent cx="5025390" cy="2926080"/>
+            <wp:effectExtent l="0" t="0" r="3810" b="7620"/>
+            <wp:docPr id="34" name="Picture 34"/>
+            <wp:cNvGraphicFramePr>
+              <a:graphicFrameLocks xmlns:a="http://schemas.openxmlformats.org/drawingml/2006/main" noChangeAspect="1"/>
+            </wp:cNvGraphicFramePr>
+            <a:graphic xmlns:a="http://schemas.openxmlformats.org/drawingml/2006/main">
+              <a:graphicData uri="http://schemas.openxmlformats.org/drawingml/2006/picture">
+                <pic:pic xmlns:pic="http://schemas.openxmlformats.org/drawingml/2006/picture">
+                  <pic:nvPicPr>
+                    <pic:cNvPr id="0" name="Picture 20"/>
+                    <pic:cNvPicPr>
+                      <a:picLocks noChangeAspect="1" noChangeArrowheads="1"/>
+                    </pic:cNvPicPr>
+                  </pic:nvPicPr>
+                  <pic:blipFill>
+                    <a:blip r:embed="rId26">
+                      <a:extLst>
+                        <a:ext uri="{28A0092B-C50C-407E-A947-70E740481C1C}">
+                          <a14:useLocalDpi xmlns:a14="http://schemas.microsoft.com/office/drawing/2010/main" val="0"/>
+                        </a:ext>
+                      </a:extLst>
+                    </a:blip>
+                    <a:srcRect/>
+                    <a:stretch>
+                      <a:fillRect/>
+                    </a:stretch>
+                  </pic:blipFill>
+                  <pic:spPr bwMode="auto">
+                    <a:xfrm>
+                      <a:off x="0" y="0"/>
+                      <a:ext cx="5025390" cy="2926080"/>
+                    </a:xfrm>
+                    <a:prstGeom prst="rect">
+                      <a:avLst/>
+                    </a:prstGeom>
+                    <a:noFill/>
+                    <a:ln>
+                      <a:noFill/>
+                    </a:ln>
+                  </pic:spPr>
+                </pic:pic>
+              </a:graphicData>
+            </a:graphic>
+          </wp:inline>
+        </w:drawing>
+      </w:r>
+    </w:p>
+    <w:p>
+      <w:pPr>
+        <w:pStyle w:val="Caption"/>
+      </w:pPr>
+      <w:r>
+        <w:lastRenderedPageBreak/>
+        <w:t>Figure 3-19. Minimap Syntax Errors</w:t>
+      </w:r>
+    </w:p>
+    <w:p>
+      <w:pPr>
+        <w:pStyle w:val="BodyText"/>
+      </w:pPr>
+      <w:r>
+        <w:t>Another nice feature of Minimap is the ability to view a large selection of your code, even if it spans hundreds of lines, and requiring excess ‘scrolling’ to visualize. Figure 3-20 demonstrated this capability, albeit on a smaller scale.</w:t>
+      </w:r>
+    </w:p>
+    <w:p>
+      <w:pPr>
+        <w:pStyle w:val="Figure"/>
+      </w:pPr>
+      <w:r>
+        <w:rPr>
+          <w:noProof/>
+        </w:rPr>
+        <w:drawing>
+          <wp:inline distT="0" distB="0" distL="0" distR="0" wp14:anchorId="2F0B2014" wp14:editId="74DE04F4">
+            <wp:extent cx="5025390" cy="3745230"/>
+            <wp:effectExtent l="0" t="0" r="3810" b="7620"/>
+            <wp:docPr id="35" name="Picture 35"/>
+            <wp:cNvGraphicFramePr>
+              <a:graphicFrameLocks xmlns:a="http://schemas.openxmlformats.org/drawingml/2006/main" noChangeAspect="1"/>
+            </wp:cNvGraphicFramePr>
+            <a:graphic xmlns:a="http://schemas.openxmlformats.org/drawingml/2006/main">
+              <a:graphicData uri="http://schemas.openxmlformats.org/drawingml/2006/picture">
+                <pic:pic xmlns:pic="http://schemas.openxmlformats.org/drawingml/2006/picture">
+                  <pic:nvPicPr>
+                    <pic:cNvPr id="0" name="Picture 21"/>
+                    <pic:cNvPicPr>
+                      <a:picLocks noChangeAspect="1" noChangeArrowheads="1"/>
+                    </pic:cNvPicPr>
+                  </pic:nvPicPr>
+                  <pic:blipFill>
+                    <a:blip r:embed="rId27">
+                      <a:extLst>
+                        <a:ext uri="{28A0092B-C50C-407E-A947-70E740481C1C}">
+                          <a14:useLocalDpi xmlns:a14="http://schemas.microsoft.com/office/drawing/2010/main" val="0"/>
+                        </a:ext>
+                      </a:extLst>
+                    </a:blip>
+                    <a:srcRect/>
+                    <a:stretch>
+                      <a:fillRect/>
+                    </a:stretch>
+                  </pic:blipFill>
+                  <pic:spPr bwMode="auto">
+                    <a:xfrm>
+                      <a:off x="0" y="0"/>
+                      <a:ext cx="5025390" cy="3745230"/>
+                    </a:xfrm>
+                    <a:prstGeom prst="rect">
+                      <a:avLst/>
+                    </a:prstGeom>
+                    <a:noFill/>
+                    <a:ln>
+                      <a:noFill/>
+                    </a:ln>
+                  </pic:spPr>
+                </pic:pic>
+              </a:graphicData>
+            </a:graphic>
+          </wp:inline>
+        </w:drawing>
+      </w:r>
+    </w:p>
+    <w:p>
+      <w:pPr>
+        <w:pStyle w:val="Caption"/>
+      </w:pPr>
+      <w:r>
+        <w:t>Figure 3-20. Minimap Code Selection</w:t>
+      </w:r>
+    </w:p>
+    <w:p>
+      <w:pPr>
+        <w:pStyle w:val="BodyText"/>
+      </w:pPr>
+      <w:r>
+        <w:t xml:space="preserve">Finally, Minimap provides a convenient way to visualize </w:t>
+      </w:r>
+      <w:r>
+        <w:rPr>
+          <w:rStyle w:val="Emphasis"/>
+        </w:rPr>
+        <w:t>all</w:t>
+      </w:r>
+      <w:r>
+        <w:t xml:space="preserve"> locations containing text you are searching for within the entire script. Figure 3-21 shows the result of searching for a table called </w:t>
+      </w:r>
+      <w:r>
+        <w:rPr>
+          <w:rStyle w:val="CodeInline"/>
+        </w:rPr>
+        <w:t>elt.projects</w:t>
+      </w:r>
+      <w:r>
+        <w:t xml:space="preserve"> within a SQL script.</w:t>
+      </w:r>
+    </w:p>
+    <w:p>
+      <w:pPr>
+        <w:pStyle w:val="Figure"/>
+      </w:pPr>
+      <w:r>
+        <w:rPr>
+          <w:noProof/>
+        </w:rPr>
+        <w:lastRenderedPageBreak/>
+        <w:drawing>
+          <wp:inline distT="0" distB="0" distL="0" distR="0" wp14:anchorId="7DF09166" wp14:editId="6A797F06">
+            <wp:extent cx="5025390" cy="3884295"/>
+            <wp:effectExtent l="0" t="0" r="3810" b="1905"/>
+            <wp:docPr id="36" name="Picture 36"/>
+            <wp:cNvGraphicFramePr>
+              <a:graphicFrameLocks xmlns:a="http://schemas.openxmlformats.org/drawingml/2006/main" noChangeAspect="1"/>
+            </wp:cNvGraphicFramePr>
+            <a:graphic xmlns:a="http://schemas.openxmlformats.org/drawingml/2006/main">
+              <a:graphicData uri="http://schemas.openxmlformats.org/drawingml/2006/picture">
+                <pic:pic xmlns:pic="http://schemas.openxmlformats.org/drawingml/2006/picture">
+                  <pic:nvPicPr>
+                    <pic:cNvPr id="0" name="Picture 22"/>
+                    <pic:cNvPicPr>
+                      <a:picLocks noChangeAspect="1" noChangeArrowheads="1"/>
+                    </pic:cNvPicPr>
+                  </pic:nvPicPr>
+                  <pic:blipFill>
+                    <a:blip r:embed="rId28">
+                      <a:extLst>
+                        <a:ext uri="{28A0092B-C50C-407E-A947-70E740481C1C}">
+                          <a14:useLocalDpi xmlns:a14="http://schemas.microsoft.com/office/drawing/2010/main" val="0"/>
+                        </a:ext>
+                      </a:extLst>
+                    </a:blip>
+                    <a:srcRect/>
+                    <a:stretch>
+                      <a:fillRect/>
+                    </a:stretch>
+                  </pic:blipFill>
+                  <pic:spPr bwMode="auto">
+                    <a:xfrm>
+                      <a:off x="0" y="0"/>
+                      <a:ext cx="5025390" cy="3884295"/>
+                    </a:xfrm>
+                    <a:prstGeom prst="rect">
+                      <a:avLst/>
+                    </a:prstGeom>
+                    <a:noFill/>
+                    <a:ln>
+                      <a:noFill/>
+                    </a:ln>
+                  </pic:spPr>
+                </pic:pic>
+              </a:graphicData>
+            </a:graphic>
+          </wp:inline>
+        </w:drawing>
+      </w:r>
+    </w:p>
+    <w:p>
+      <w:pPr>
+        <w:pStyle w:val="Caption"/>
+      </w:pPr>
+      <w:r>
+        <w:t>Figure 3-21. Minimap Search Results</w:t>
+      </w:r>
+    </w:p>
+    <w:p>
+      <w:pPr>
+        <w:pStyle w:val="BodyText"/>
+      </w:pPr>
+      <w:r>
+        <w:t>So, the next time you find yourself editing a painfully large block of SQL code, remember to ‘toggle on’ Minimap to make your task at least a little more manageable.</w:t>
+      </w:r>
+    </w:p>
+    <w:p>
+      <w:pPr>
+        <w:pStyle w:val="Heading1"/>
+        <w:rPr>
+          <w:color w:val="212121"/>
+        </w:rPr>
+      </w:pPr>
+      <w:r>
+        <w:t>SQL Queries via the Command Terminal</w:t>
+      </w:r>
+    </w:p>
+    <w:p>
+      <w:pPr>
+        <w:pStyle w:val="BodyText"/>
+      </w:pPr>
+      <w:r>
+        <w:t xml:space="preserve">An interesting capability of Azure Data Studio is the integration of a standard SQL editor with other language options. These language options are available by using </w:t>
+      </w:r>
+      <w:r>
+        <w:rPr>
+          <w:rStyle w:val="Emphasis"/>
+        </w:rPr>
+        <w:t>Notebooks</w:t>
+      </w:r>
+      <w:r>
+        <w:t xml:space="preserve"> (introduced beginning in Chapter 5), and by using the integrated </w:t>
+      </w:r>
+      <w:r>
+        <w:rPr>
+          <w:rStyle w:val="Emphasis"/>
+        </w:rPr>
+        <w:t>Terminal</w:t>
+      </w:r>
+      <w:r>
+        <w:t>, which we’ll introduce next.</w:t>
+      </w:r>
+    </w:p>
+    <w:p>
+      <w:pPr>
+        <w:pStyle w:val="BodyText"/>
+      </w:pPr>
+      <w:r>
+        <w:t>To open the Terminal window, press CTRL+` (backtick), or using the ‘Menu bar’, select View, Terminal. Once opened, you’ll see the Terminal pane on the bottom right section of the ADS application as shown in figure 3-22:</w:t>
+      </w:r>
+    </w:p>
+    <w:p>
+      <w:pPr>
+        <w:pStyle w:val="Figure"/>
+      </w:pPr>
+      <w:r>
+        <w:rPr>
+          <w:noProof/>
+        </w:rPr>
+        <w:lastRenderedPageBreak/>
+        <w:drawing>
+          <wp:inline distT="0" distB="0" distL="0" distR="0" wp14:anchorId="41DD6C7C" wp14:editId="55A439C5">
+            <wp:extent cx="5025390" cy="3416300"/>
+            <wp:effectExtent l="0" t="0" r="3810" b="0"/>
+            <wp:docPr id="37" name="Picture 37"/>
+            <wp:cNvGraphicFramePr>
+              <a:graphicFrameLocks xmlns:a="http://schemas.openxmlformats.org/drawingml/2006/main" noChangeAspect="1"/>
+            </wp:cNvGraphicFramePr>
+            <a:graphic xmlns:a="http://schemas.openxmlformats.org/drawingml/2006/main">
+              <a:graphicData uri="http://schemas.openxmlformats.org/drawingml/2006/picture">
+                <pic:pic xmlns:pic="http://schemas.openxmlformats.org/drawingml/2006/picture">
+                  <pic:nvPicPr>
+                    <pic:cNvPr id="0" name="Picture 23"/>
+                    <pic:cNvPicPr>
+                      <a:picLocks noChangeAspect="1" noChangeArrowheads="1"/>
+                    </pic:cNvPicPr>
+                  </pic:nvPicPr>
+                  <pic:blipFill>
+                    <a:blip r:embed="rId29">
+                      <a:extLst>
+                        <a:ext uri="{28A0092B-C50C-407E-A947-70E740481C1C}">
+                          <a14:useLocalDpi xmlns:a14="http://schemas.microsoft.com/office/drawing/2010/main" val="0"/>
+                        </a:ext>
+                      </a:extLst>
+                    </a:blip>
+                    <a:srcRect/>
+                    <a:stretch>
+                      <a:fillRect/>
+                    </a:stretch>
+                  </pic:blipFill>
+                  <pic:spPr bwMode="auto">
+                    <a:xfrm>
+                      <a:off x="0" y="0"/>
+                      <a:ext cx="5025390" cy="3416300"/>
+                    </a:xfrm>
+                    <a:prstGeom prst="rect">
+                      <a:avLst/>
+                    </a:prstGeom>
+                    <a:noFill/>
+                    <a:ln>
+                      <a:noFill/>
+                    </a:ln>
+                  </pic:spPr>
+                </pic:pic>
+              </a:graphicData>
+            </a:graphic>
+          </wp:inline>
+        </w:drawing>
+      </w:r>
+    </w:p>
+    <w:p>
+      <w:pPr>
+        <w:pStyle w:val="Caption"/>
+      </w:pPr>
+      <w:r>
+        <w:t>Figure 3-22. ADS Terminal Window</w:t>
+      </w:r>
+    </w:p>
+    <w:p>
+      <w:pPr>
+        <w:pStyle w:val="BodyText"/>
+      </w:pPr>
+      <w:r>
+        <w:t xml:space="preserve">Notice the Terminal opens in the context of the ‘Windows Command Line’ and inherits the </w:t>
+      </w:r>
+      <w:r>
+        <w:rPr>
+          <w:rStyle w:val="Emphasis"/>
+        </w:rPr>
+        <w:t>Folder</w:t>
+      </w:r>
+      <w:r>
+        <w:t xml:space="preserve"> context that was previously opened in ADS (in our case it was “Chapter 03 Queries”). Although we could query SQL via the Windows Command Line, </w:t>
+      </w:r>
+      <w:r>
+        <w:t>we have more options when using</w:t>
+      </w:r>
+      <w:r>
+        <w:t xml:space="preserve"> PowerShell. To switch the context to PowerShell, you can simply type ‘powershell’ into the Terminal window</w:t>
+      </w:r>
+      <w:r>
+        <w:t xml:space="preserve"> as displayed in Figure 3-23</w:t>
+      </w:r>
+      <w:r>
+        <w:t>:</w:t>
+      </w:r>
+    </w:p>
+    <w:p>
+      <w:pPr>
+        <w:pStyle w:val="Figure"/>
+      </w:pPr>
+      <w:r>
+        <w:rPr>
+          <w:noProof/>
+        </w:rPr>
+        <w:lastRenderedPageBreak/>
+        <w:drawing>
+          <wp:inline distT="0" distB="0" distL="0" distR="0" wp14:anchorId="09F04A59" wp14:editId="4ECB3378">
+            <wp:extent cx="5025390" cy="3057525"/>
+            <wp:effectExtent l="0" t="0" r="3810" b="9525"/>
+            <wp:docPr id="38" name="Picture 38"/>
+            <wp:cNvGraphicFramePr>
+              <a:graphicFrameLocks xmlns:a="http://schemas.openxmlformats.org/drawingml/2006/main" noChangeAspect="1"/>
+            </wp:cNvGraphicFramePr>
+            <a:graphic xmlns:a="http://schemas.openxmlformats.org/drawingml/2006/main">
+              <a:graphicData uri="http://schemas.openxmlformats.org/drawingml/2006/picture">
+                <pic:pic xmlns:pic="http://schemas.openxmlformats.org/drawingml/2006/picture">
+                  <pic:nvPicPr>
+                    <pic:cNvPr id="0" name="Picture 24"/>
+                    <pic:cNvPicPr>
+                      <a:picLocks noChangeAspect="1" noChangeArrowheads="1"/>
+                    </pic:cNvPicPr>
+                  </pic:nvPicPr>
+                  <pic:blipFill>
+                    <a:blip r:embed="rId30">
+                      <a:extLst>
+                        <a:ext uri="{28A0092B-C50C-407E-A947-70E740481C1C}">
+                          <a14:useLocalDpi xmlns:a14="http://schemas.microsoft.com/office/drawing/2010/main" val="0"/>
+                        </a:ext>
+                      </a:extLst>
+                    </a:blip>
+                    <a:srcRect/>
+                    <a:stretch>
+                      <a:fillRect/>
+                    </a:stretch>
+                  </pic:blipFill>
+                  <pic:spPr bwMode="auto">
+                    <a:xfrm>
+                      <a:off x="0" y="0"/>
+                      <a:ext cx="5025390" cy="3057525"/>
+                    </a:xfrm>
+                    <a:prstGeom prst="rect">
+                      <a:avLst/>
+                    </a:prstGeom>
+                    <a:noFill/>
+                    <a:ln>
+                      <a:noFill/>
+                    </a:ln>
+                  </pic:spPr>
+                </pic:pic>
+              </a:graphicData>
+            </a:graphic>
+          </wp:inline>
+        </w:drawing>
+      </w:r>
+    </w:p>
+    <w:p>
+      <w:pPr>
+        <w:pStyle w:val="Caption"/>
+      </w:pPr>
+      <w:r>
+        <w:t>Figure 3-2</w:t>
+      </w:r>
+      <w:r>
+        <w:t>3</w:t>
+      </w:r>
+      <w:r>
+        <w:t>. PowerShell Terminal Window</w:t>
+      </w:r>
+    </w:p>
+    <w:p>
+      <w:pPr>
+        <w:pStyle w:val="NoteTipCaution"/>
+      </w:pPr>
+      <w:r>
+        <w:t xml:space="preserve">Note: In Chapter 15 we will use the new “PowerShell </w:t>
+      </w:r>
+      <w:r>
+        <w:t>Integrated Console</w:t>
+      </w:r>
+      <w:r>
+        <w:t xml:space="preserve">” </w:t>
+      </w:r>
+      <w:r>
+        <w:t>which is</w:t>
+      </w:r>
+      <w:r>
+        <w:t xml:space="preserve"> activated by using the ‘Activity Bar’</w:t>
+      </w:r>
+    </w:p>
+    <w:p>
+      <w:pPr>
+        <w:pStyle w:val="Figure"/>
+      </w:pPr>
+      <w:r>
+        <w:t xml:space="preserve">To query </w:t>
+      </w:r>
+      <w:r>
+        <w:t xml:space="preserve">your </w:t>
+      </w:r>
+      <w:r>
+        <w:t>‘</w:t>
+      </w:r>
+      <w:r>
+        <w:t>local instance</w:t>
+      </w:r>
+      <w:r>
+        <w:t>’</w:t>
+      </w:r>
+      <w:r>
+        <w:t xml:space="preserve"> of SQL Server, </w:t>
+      </w:r>
+      <w:r>
+        <w:t xml:space="preserve">enter the following command into the PowerShell command prompt </w:t>
+      </w:r>
+      <w:r>
+        <w:t xml:space="preserve"> </w:t>
+      </w:r>
+    </w:p>
+    <w:p>
+      <w:pPr>
+        <w:pStyle w:val="Code"/>
+        <w:rPr>
+          <w:rStyle w:val="CodeInline"/>
+          <w:bCs/>
+        </w:rPr>
+      </w:pPr>
+      <w:r>
+        <w:rPr>
+          <w:rStyle w:val="CodeInline"/>
+        </w:rPr>
+        <w:t>Invoke-Sqlcmd -Query "select * from INFORMATION_SCHEMA.TABLES" -ServerInstance "localhost"</w:t>
+      </w:r>
+    </w:p>
+    <w:p>
+      <w:pPr>
+        <w:pStyle w:val="BodyText"/>
+      </w:pPr>
+      <w:r>
+        <w:t xml:space="preserve">And </w:t>
+      </w:r>
+      <w:r>
+        <w:t>hit enter</w:t>
+      </w:r>
+      <w:r>
+        <w:t>. Y</w:t>
+      </w:r>
+      <w:r>
+        <w:t xml:space="preserve">ou should see the </w:t>
+      </w:r>
+      <w:r>
+        <w:t xml:space="preserve">SQL query </w:t>
+      </w:r>
+      <w:r>
+        <w:t>results shown in figure 3-24:</w:t>
+      </w:r>
+    </w:p>
+    <w:p>
+      <w:pPr>
+        <w:pStyle w:val="BodyText"/>
+      </w:pPr>
+      <w:r>
+        <w:rPr>
+          <w:noProof/>
+        </w:rPr>
+        <w:lastRenderedPageBreak/>
+        <w:drawing>
+          <wp:inline distT="0" distB="0" distL="0" distR="0" wp14:anchorId="4B898A26" wp14:editId="1003F0B4">
+            <wp:extent cx="5025390" cy="3372485"/>
+            <wp:effectExtent l="0" t="0" r="3810" b="0"/>
+            <wp:docPr id="43" name="Picture 43"/>
+            <wp:cNvGraphicFramePr>
+              <a:graphicFrameLocks xmlns:a="http://schemas.openxmlformats.org/drawingml/2006/main" noChangeAspect="1"/>
+            </wp:cNvGraphicFramePr>
+            <a:graphic xmlns:a="http://schemas.openxmlformats.org/drawingml/2006/main">
+              <a:graphicData uri="http://schemas.openxmlformats.org/drawingml/2006/picture">
+                <pic:pic xmlns:pic="http://schemas.openxmlformats.org/drawingml/2006/picture">
+                  <pic:nvPicPr>
+                    <pic:cNvPr id="0" name="Picture 29"/>
+                    <pic:cNvPicPr>
+                      <a:picLocks noChangeAspect="1" noChangeArrowheads="1"/>
+                    </pic:cNvPicPr>
+                  </pic:nvPicPr>
+                  <pic:blipFill>
+                    <a:blip r:embed="rId31">
+                      <a:extLst>
+                        <a:ext uri="{28A0092B-C50C-407E-A947-70E740481C1C}">
+                          <a14:useLocalDpi xmlns:a14="http://schemas.microsoft.com/office/drawing/2010/main" val="0"/>
+                        </a:ext>
+                      </a:extLst>
+                    </a:blip>
+                    <a:srcRect/>
+                    <a:stretch>
+                      <a:fillRect/>
+                    </a:stretch>
+                  </pic:blipFill>
+                  <pic:spPr bwMode="auto">
+                    <a:xfrm>
+                      <a:off x="0" y="0"/>
+                      <a:ext cx="5025390" cy="3372485"/>
+                    </a:xfrm>
+                    <a:prstGeom prst="rect">
+                      <a:avLst/>
+                    </a:prstGeom>
+                    <a:noFill/>
+                    <a:ln>
+                      <a:noFill/>
+                    </a:ln>
+                  </pic:spPr>
+                </pic:pic>
+              </a:graphicData>
+            </a:graphic>
+          </wp:inline>
+        </w:drawing>
+      </w:r>
+    </w:p>
+    <w:p>
+      <w:pPr>
+        <w:pStyle w:val="Caption"/>
+      </w:pPr>
+      <w:r>
+        <w:t>Figure 3-2</w:t>
       </w:r>
       <w:r>
         <w:t>4</w:t>
       </w:r>
       <w:r>
-        <w:t>. Snippet</w:t>
-      </w:r>
-      <w:r>
-        <w:t xml:space="preserve"> Variable Replacement</w:t>
-      </w:r>
-    </w:p>
-    <w:p>
-      <w:pPr>
-        <w:pStyle w:val="BodyText"/>
-      </w:pPr>
-      <w:r>
-        <w:t xml:space="preserve">To move to the next defined variable, press the </w:t>
-      </w:r>
-      <w:r>
-        <w:t>‘T</w:t>
-      </w:r>
-      <w:r>
-        <w:t>ab</w:t>
-      </w:r>
-      <w:r>
-        <w:t>’</w:t>
-      </w:r>
-      <w:r>
-        <w:t xml:space="preserve"> key again and you will see the next variable (used for</w:t>
-      </w:r>
-      <w:r>
-        <w:t xml:space="preserve"> the</w:t>
+        <w:t xml:space="preserve">. </w:t>
+      </w:r>
+      <w:r>
+        <w:t>Running a SQL Query in</w:t>
       </w:r>
       <w:r>
         <w:t xml:space="preserve"> </w:t>
       </w:r>
       <w:r>
+        <w:t>PowerShell</w:t>
+      </w:r>
+    </w:p>
+    <w:p>
+      <w:pPr>
+        <w:pStyle w:val="BodyText"/>
+      </w:pPr>
+      <w:r>
+        <w:t xml:space="preserve">Since we are in PowerShell, we have many other options </w:t>
+      </w:r>
+      <w:r>
+        <w:t>for</w:t>
+      </w:r>
+      <w:r>
+        <w:t xml:space="preserve"> our result set, such as </w:t>
+      </w:r>
+      <w:r>
         <w:rPr>
           <w:rStyle w:val="Emphasis"/>
         </w:rPr>
-        <w:t>schema</w:t>
-      </w:r>
-      <w:r>
-        <w:t xml:space="preserve"> name) </w:t>
-      </w:r>
-      <w:r>
-        <w:t xml:space="preserve">which </w:t>
-      </w:r>
-      <w:r>
-        <w:t>also has 4 occurrences that can</w:t>
-      </w:r>
-      <w:r>
-        <w:t xml:space="preserve"> be</w:t>
-      </w:r>
-      <w:r>
-        <w:t xml:space="preserve"> changed</w:t>
+        <w:t>exporting</w:t>
+      </w:r>
+      <w:r>
+        <w:t xml:space="preserve"> as a CSV file.</w:t>
+      </w:r>
+      <w:r>
+        <w:t xml:space="preserve"> This can be achieved by running the following PowerShell script:</w:t>
+      </w:r>
+    </w:p>
+    <w:p>
+      <w:pPr>
+        <w:pStyle w:val="Code"/>
+      </w:pPr>
+      <w:r>
+        <w:t>Invoke-Sqlcmd -Query "select * from INFORMATION_SCHEMA.TABLES" -ServerInstance "localhost" | export-csv -Delimiter ',' -Path "tables.csv" -NoTypeInformation</w:t>
+      </w:r>
+    </w:p>
+    <w:p>
+      <w:pPr>
+        <w:pStyle w:val="BodyText"/>
+      </w:pPr>
+      <w:r>
+        <w:t>After running in the Terminal, the results of the above script are ‘piped’ to the file called ‘tables.csv’, instead of being returned into the terminal session. To see the file, click on the ‘Explorer’ Icon in the ‘Activity Bar’. The file should now be available in the ‘Side Bar’ as shown in figure 3-25:</w:t>
+      </w:r>
+    </w:p>
+    <w:p>
+      <w:pPr>
+        <w:pStyle w:val="BodyText"/>
+      </w:pPr>
+      <w:r>
+        <w:rPr>
+          <w:noProof/>
+        </w:rPr>
+        <w:lastRenderedPageBreak/>
+        <w:drawing>
+          <wp:inline distT="0" distB="0" distL="0" distR="0" wp14:anchorId="3AA341D3" wp14:editId="4101CB33">
+            <wp:extent cx="5025390" cy="3372485"/>
+            <wp:effectExtent l="0" t="0" r="3810" b="0"/>
+            <wp:docPr id="44" name="Picture 44"/>
+            <wp:cNvGraphicFramePr>
+              <a:graphicFrameLocks xmlns:a="http://schemas.openxmlformats.org/drawingml/2006/main" noChangeAspect="1"/>
+            </wp:cNvGraphicFramePr>
+            <a:graphic xmlns:a="http://schemas.openxmlformats.org/drawingml/2006/main">
+              <a:graphicData uri="http://schemas.openxmlformats.org/drawingml/2006/picture">
+                <pic:pic xmlns:pic="http://schemas.openxmlformats.org/drawingml/2006/picture">
+                  <pic:nvPicPr>
+                    <pic:cNvPr id="0" name="Picture 30"/>
+                    <pic:cNvPicPr>
+                      <a:picLocks noChangeAspect="1" noChangeArrowheads="1"/>
+                    </pic:cNvPicPr>
+                  </pic:nvPicPr>
+                  <pic:blipFill>
+                    <a:blip r:embed="rId32">
+                      <a:extLst>
+                        <a:ext uri="{28A0092B-C50C-407E-A947-70E740481C1C}">
+                          <a14:useLocalDpi xmlns:a14="http://schemas.microsoft.com/office/drawing/2010/main" val="0"/>
+                        </a:ext>
+                      </a:extLst>
+                    </a:blip>
+                    <a:srcRect/>
+                    <a:stretch>
+                      <a:fillRect/>
+                    </a:stretch>
+                  </pic:blipFill>
+                  <pic:spPr bwMode="auto">
+                    <a:xfrm>
+                      <a:off x="0" y="0"/>
+                      <a:ext cx="5025390" cy="3372485"/>
+                    </a:xfrm>
+                    <a:prstGeom prst="rect">
+                      <a:avLst/>
+                    </a:prstGeom>
+                    <a:noFill/>
+                    <a:ln>
+                      <a:noFill/>
+                    </a:ln>
+                  </pic:spPr>
+                </pic:pic>
+              </a:graphicData>
+            </a:graphic>
+          </wp:inline>
+        </w:drawing>
       </w:r>
       <w:r>
         <w:t xml:space="preserve"> </w:t>
       </w:r>
-      <w:r>
-        <w:t>simultaneously</w:t>
-      </w:r>
-      <w:r>
-        <w:t xml:space="preserve">. </w:t>
-      </w:r>
-      <w:r>
-        <w:t xml:space="preserve">The next ‘Tab’ will take you to the first table column (in this case: </w:t>
-      </w:r>
-      <w:r>
-        <w:rPr>
-          <w:rStyle w:val="CodeInline"/>
-        </w:rPr>
-        <w:t>[Id]</w:t>
-      </w:r>
-      <w:r>
-        <w:t xml:space="preserve">), and so on until all variables have been visited. </w:t>
-      </w:r>
-    </w:p>
-    <w:p>
-      <w:pPr>
-        <w:pStyle w:val="BodyText"/>
-      </w:pPr>
-      <w:r>
-        <w:t>This ‘default’ (built-in) snippet is a nice start to creating a table, but you may be thinking “I</w:t>
-      </w:r>
-      <w:r>
-        <w:t xml:space="preserve">’d like </w:t>
-      </w:r>
-      <w:r>
-        <w:t xml:space="preserve">my snippet </w:t>
-      </w:r>
-      <w:r>
-        <w:rPr>
-          <w:rStyle w:val="Emphasis"/>
-        </w:rPr>
-        <w:t>customized</w:t>
-      </w:r>
-      <w:r>
-        <w:t xml:space="preserve"> for our coding standards”</w:t>
-      </w:r>
-      <w:r>
-        <w:t xml:space="preserve">. </w:t>
+    </w:p>
+    <w:p>
+      <w:pPr>
+        <w:pStyle w:val="Caption"/>
+      </w:pPr>
+      <w:r>
+        <w:t xml:space="preserve">Figure 3-24. </w:t>
+      </w:r>
+      <w:r>
+        <w:t>Exporting a</w:t>
+      </w:r>
+      <w:r>
+        <w:t xml:space="preserve"> Query </w:t>
+      </w:r>
+      <w:r>
+        <w:t>using</w:t>
+      </w:r>
+      <w:r>
+        <w:t xml:space="preserve"> PowerShell</w:t>
+      </w:r>
+    </w:p>
+    <w:p>
+      <w:pPr>
+        <w:pStyle w:val="BodyText"/>
+      </w:pPr>
+      <w:r>
+        <w:t>This is a simple but instructive example of</w:t>
+      </w:r>
+      <w:r>
+        <w:t xml:space="preserve"> the synthesis of traditional SQL quer</w:t>
+      </w:r>
+      <w:r>
+        <w:t>ies</w:t>
+      </w:r>
+      <w:r>
+        <w:t xml:space="preserve">, with the extended </w:t>
+      </w:r>
+      <w:r>
+        <w:t xml:space="preserve">language </w:t>
+      </w:r>
+      <w:r>
+        <w:t>support built</w:t>
+      </w:r>
+      <w:r>
+        <w:t xml:space="preserve"> into Azure Data Studio</w:t>
+      </w:r>
+      <w:r>
+        <w:t>. This illustration leveraged the</w:t>
+      </w:r>
+      <w:r>
+        <w:t xml:space="preserve"> ADS</w:t>
+      </w:r>
+      <w:r>
+        <w:t xml:space="preserve"> Terminal </w:t>
+      </w:r>
+      <w:r>
+        <w:t>window but read on as</w:t>
       </w:r>
       <w:r>
         <w:t xml:space="preserve"> </w:t>
       </w:r>
-      <w:r>
-        <w:t>Not to worry, in chapter 9 we will cover how you can easily create you</w:t>
-      </w:r>
-      <w:r>
-        <w:t>r</w:t>
-      </w:r>
-      <w:r>
-        <w:t xml:space="preserve"> own snippets</w:t>
-      </w:r>
-      <w:r>
-        <w:t xml:space="preserve">. Just like the built-in snippets, these will automatically </w:t>
-      </w:r>
-      <w:r>
-        <w:t>surfac</w:t>
-      </w:r>
-      <w:r>
-        <w:t xml:space="preserve">e in your </w:t>
-      </w:r>
-      <w:r>
-        <w:t>SQL editor</w:t>
-      </w:r>
-      <w:r>
-        <w:t xml:space="preserve"> window using the same </w:t>
-      </w:r>
-      <w:r>
-        <w:t xml:space="preserve">IntelliSense </w:t>
-      </w:r>
-      <w:r>
-        <w:t>driven keystrokes.</w:t>
-      </w:r>
-    </w:p>
-    <w:p>
-      <w:pPr>
-        <w:pStyle w:val="Heading2"/>
-      </w:pPr>
-      <w:r>
-        <w:t>Object Definitions</w:t>
-      </w:r>
-    </w:p>
-    <w:p>
-      <w:pPr>
-        <w:pStyle w:val="BodyText"/>
-      </w:pPr>
       <w:bookmarkStart w:id="0" w:name="_GoBack"/>
       <w:bookmarkEnd w:id="0"/>
-    </w:p>
-    <w:p>
-      <w:pPr>
-        <w:pStyle w:val="BodyText"/>
-      </w:pPr>
-      <w:r>
-        <w:br w:type="page"/>
-      </w:r>
-    </w:p>
-    <w:p>
-      <w:pPr>
-        <w:spacing w:after="200"/>
+      <w:r>
+        <w:t xml:space="preserve">deeper </w:t>
+      </w:r>
+      <w:r>
+        <w:t>and even surprising capabilities</w:t>
+      </w:r>
+      <w:r>
+        <w:t xml:space="preserve"> </w:t>
+      </w:r>
+      <w:r>
+        <w:t>are</w:t>
+      </w:r>
+      <w:r>
+        <w:t xml:space="preserve"> </w:t>
+      </w:r>
+      <w:r>
+        <w:t>ahead!</w:t>
+      </w:r>
+    </w:p>
+    <w:p>
+      <w:pPr>
+        <w:pStyle w:val="BodyText"/>
         <w:rPr>
           <w:rFonts w:ascii="Arial" w:eastAsiaTheme="majorEastAsia" w:hAnsi="Arial" w:cstheme="majorBidi"/>
           <w:b/>
@@ -958,7 +3886,6 @@
         </w:rPr>
       </w:pPr>
       <w:r>
-        <w:lastRenderedPageBreak/>
         <w:br w:type="page"/>
       </w:r>
     </w:p>
@@ -987,15 +3914,7 @@
         <w:pStyle w:val="BodyText"/>
       </w:pPr>
       <w:r>
-        <w:t xml:space="preserve">Welcome to the </w:t>
-      </w:r>
-      <w:proofErr w:type="spellStart"/>
-      <w:r>
-        <w:t>Apress</w:t>
-      </w:r>
-      <w:proofErr w:type="spellEnd"/>
-      <w:r>
-        <w:t xml:space="preserve"> template! We build our editorial process</w:t>
+        <w:t>Welcome to the Apress template! We build our editorial process</w:t>
       </w:r>
       <w:r>
         <w:t>es</w:t>
@@ -1200,15 +4119,7 @@
         <w:pStyle w:val="BodyText"/>
       </w:pPr>
       <w:r>
-        <w:t xml:space="preserve">We like to think about writing a book chapter as being similar to building with Mega® </w:t>
-      </w:r>
-      <w:proofErr w:type="spellStart"/>
-      <w:r>
-        <w:t>Bloks</w:t>
-      </w:r>
-      <w:proofErr w:type="spellEnd"/>
-      <w:r>
-        <w:t>. Our template provides a set of named paragraph styles. These are what you must use to wr</w:t>
+        <w:t>We like to think about writing a book chapter as being similar to building with Mega® Bloks. Our template provides a set of named paragraph styles. These are what you must use to wr</w:t>
       </w:r>
       <w:r>
         <w:t>ite your chapter. You can</w:t>
@@ -1276,7 +4187,7 @@
                     <pic:cNvPicPr/>
                   </pic:nvPicPr>
                   <pic:blipFill>
-                    <a:blip r:embed="rId12">
+                    <a:blip r:embed="rId33">
                       <a:extLst>
                         <a:ext uri="{28A0092B-C50C-407E-A947-70E740481C1C}">
                           <a14:useLocalDpi xmlns:a14="http://schemas.microsoft.com/office/drawing/2010/main" val="0"/>
@@ -1412,7 +4323,7 @@
                     <pic:cNvPicPr/>
                   </pic:nvPicPr>
                   <pic:blipFill>
-                    <a:blip r:embed="rId13">
+                    <a:blip r:embed="rId34">
                       <a:extLst>
                         <a:ext uri="{28A0092B-C50C-407E-A947-70E740481C1C}">
                           <a14:useLocalDpi xmlns:a14="http://schemas.microsoft.com/office/drawing/2010/main" val="0"/>
@@ -1482,7 +4393,7 @@
                     </pic:cNvPicPr>
                   </pic:nvPicPr>
                   <pic:blipFill>
-                    <a:blip r:embed="rId14">
+                    <a:blip r:embed="rId35">
                       <a:extLst>
                         <a:ext uri="{28A0092B-C50C-407E-A947-70E740481C1C}">
                           <a14:useLocalDpi xmlns:a14="http://schemas.microsoft.com/office/drawing/2010/main" val="0"/>
@@ -1572,7 +4483,7 @@
                     <pic:cNvPicPr/>
                   </pic:nvPicPr>
                   <pic:blipFill>
-                    <a:blip r:embed="rId15">
+                    <a:blip r:embed="rId36">
                       <a:extLst>
                         <a:ext uri="{28A0092B-C50C-407E-A947-70E740481C1C}">
                           <a14:useLocalDpi xmlns:a14="http://schemas.microsoft.com/office/drawing/2010/main" val="0"/>
@@ -1696,15 +4607,7 @@
         <w:t>You're looking at</w:t>
       </w:r>
       <w:r>
-        <w:t xml:space="preserve"> a triple-level list as viewed from </w:t>
-      </w:r>
-      <w:proofErr w:type="spellStart"/>
-      <w:r>
-        <w:t>Amazon.com's</w:t>
-      </w:r>
-      <w:proofErr w:type="spellEnd"/>
-      <w:r>
-        <w:t xml:space="preserve"> Kindle app on the iPhone</w:t>
+        <w:t xml:space="preserve"> a triple-level list as viewed from Amazon.com's Kindle app on the iPhone</w:t>
       </w:r>
       <w:r>
         <w:t xml:space="preserve"> 5. The look begins to get awkward as nested items are increasingly pushed to the right. A large area of the display surface goes unused, and it's difficult for readers to come to grips with the three kingdoms when the top-level bullets are separated by many "pages" of nested content. </w:t>
@@ -1735,7 +4638,7 @@
                     <pic:cNvPicPr/>
                   </pic:nvPicPr>
                   <pic:blipFill>
-                    <a:blip r:embed="rId16">
+                    <a:blip r:embed="rId37">
                       <a:extLst>
                         <a:ext uri="{28A0092B-C50C-407E-A947-70E740481C1C}">
                           <a14:useLocalDpi xmlns:a14="http://schemas.microsoft.com/office/drawing/2010/main" val="0"/>
@@ -1850,7 +4753,7 @@
                     <pic:cNvPicPr/>
                   </pic:nvPicPr>
                   <pic:blipFill>
-                    <a:blip r:embed="rId17">
+                    <a:blip r:embed="rId38">
                       <a:extLst>
                         <a:ext uri="{28A0092B-C50C-407E-A947-70E740481C1C}">
                           <a14:useLocalDpi xmlns:a14="http://schemas.microsoft.com/office/drawing/2010/main" val="0"/>
@@ -1994,7 +4897,7 @@
                     <pic:cNvPicPr/>
                   </pic:nvPicPr>
                   <pic:blipFill>
-                    <a:blip r:embed="rId18">
+                    <a:blip r:embed="rId39">
                       <a:extLst>
                         <a:ext uri="{28A0092B-C50C-407E-A947-70E740481C1C}">
                           <a14:useLocalDpi xmlns:a14="http://schemas.microsoft.com/office/drawing/2010/main" val="0"/>
@@ -2489,146 +5392,129 @@
         <w:pStyle w:val="BodyText"/>
       </w:pPr>
       <w:r>
-        <w:t xml:space="preserve">Listing 1-2 shows a final version of the query that returns the current date and time. It’s common in Oracle Database to invoke queries against dual to evaluate built-in functions such as </w:t>
-      </w:r>
-      <w:proofErr w:type="spellStart"/>
-      <w:r>
+        <w:t>Listing 1-2 shows a final version of the query that returns the current date and time. It’s common in Oracle Database to invoke queries against dual to evaluate built-in functions such as sysdate.</w:t>
+      </w:r>
+    </w:p>
+    <w:p>
+      <w:pPr>
+        <w:pStyle w:val="Caption"/>
+      </w:pPr>
+      <w:r>
+        <w:t>Listing 1-2. Invoking dual to evaluate a function</w:t>
+      </w:r>
+    </w:p>
+    <w:p>
+      <w:pPr>
+        <w:pStyle w:val="Code"/>
+      </w:pPr>
+      <w:r>
+        <w:lastRenderedPageBreak/>
+        <w:t>SELECT sysdate</w:t>
+      </w:r>
+    </w:p>
+    <w:p>
+      <w:pPr>
+        <w:pStyle w:val="Code"/>
+      </w:pPr>
+      <w:r>
+        <w:t>FROM dual;</w:t>
+      </w:r>
+    </w:p>
+    <w:p>
+      <w:pPr>
+        <w:pStyle w:val="BodyText"/>
+      </w:pPr>
+      <w:r>
+        <w:t xml:space="preserve">The progression in this section shows how you might show a series of unnumbered examples leading up to a final example at the end of a section that is numbered. </w:t>
+      </w:r>
+    </w:p>
+    <w:p>
+      <w:pPr>
+        <w:pStyle w:val="Heading2"/>
+      </w:pPr>
+      <w:r>
+        <w:t>Tabs and Soft Returns</w:t>
+      </w:r>
+    </w:p>
+    <w:p>
+      <w:pPr>
+        <w:pStyle w:val="BodyText"/>
+      </w:pPr>
+      <w:r>
+        <w:t xml:space="preserve">Avoid tab characters and soft returns in your code examples. Some programming editors align columns of code via tab characters, and those get carried </w:t>
+      </w:r>
+      <w:r>
+        <w:t xml:space="preserve">over </w:t>
+      </w:r>
+      <w:r>
+        <w:t>into your chapte</w:t>
+      </w:r>
+      <w:r>
+        <w:t>r file when you copy and paste. Tab characters especially are trouble, as they can make your code appear wildly different in PDF files and the various eBook readers on the market.</w:t>
+      </w:r>
+    </w:p>
+    <w:p>
+      <w:pPr>
+        <w:pStyle w:val="BodyText"/>
+      </w:pPr>
+      <w:r>
+        <w:t xml:space="preserve">We recommend configuring Word to show tabs, paragraph marks, and soft returns. Doing so allows you to be sure of where your paragraphs really end, and you’re better able to spot unwanted </w:t>
+      </w:r>
+      <w:r>
+        <w:t xml:space="preserve">tab and soft return characters. </w:t>
+      </w:r>
+    </w:p>
+    <w:p>
+      <w:pPr>
+        <w:pStyle w:val="Heading2"/>
+      </w:pPr>
+      <w:r>
+        <w:t>Code in Body Text</w:t>
+      </w:r>
+    </w:p>
+    <w:p>
+      <w:pPr>
+        <w:pStyle w:val="BodyText"/>
+        <w:rPr>
+          <w:rStyle w:val="Emphasis"/>
+        </w:rPr>
+      </w:pPr>
+      <w:r>
+        <w:t>You’ll often</w:t>
+      </w:r>
+      <w:r>
+        <w:t xml:space="preserve"> refer to keywords, variable names, properties of a class, and sometimes even expressions from within body text. For example, you might want to explain the </w:t>
+      </w:r>
+      <w:r>
+        <w:rPr>
+          <w:rStyle w:val="CodeInline"/>
+        </w:rPr>
         <w:t>sysdate</w:t>
       </w:r>
-      <w:proofErr w:type="spellEnd"/>
-      <w:r>
-        <w:t>.</w:t>
-      </w:r>
-    </w:p>
-    <w:p>
-      <w:pPr>
-        <w:pStyle w:val="Caption"/>
-      </w:pPr>
-      <w:r>
-        <w:t>Listing 1-2. Invoking dual to evaluate a function</w:t>
-      </w:r>
-    </w:p>
-    <w:p>
-      <w:pPr>
-        <w:pStyle w:val="Code"/>
-      </w:pPr>
-      <w:r>
-        <w:lastRenderedPageBreak/>
-        <w:t xml:space="preserve">SELECT </w:t>
-      </w:r>
-      <w:proofErr w:type="spellStart"/>
-      <w:r>
+      <w:r>
+        <w:t xml:space="preserve"> function from Listing 1-2. When referring to </w:t>
+      </w:r>
+      <w:r>
+        <w:t>keywords and identifiers s</w:t>
+      </w:r>
+      <w:r>
+        <w:t xml:space="preserve">uch as </w:t>
+      </w:r>
+      <w:r>
+        <w:rPr>
+          <w:rStyle w:val="CodeInline"/>
+        </w:rPr>
+        <w:t>SELECT</w:t>
+      </w:r>
+      <w:r>
+        <w:t xml:space="preserve"> and </w:t>
+      </w:r>
+      <w:r>
+        <w:rPr>
+          <w:rStyle w:val="CodeInline"/>
+        </w:rPr>
         <w:t>sysdate</w:t>
       </w:r>
-      <w:proofErr w:type="spellEnd"/>
-    </w:p>
-    <w:p>
-      <w:pPr>
-        <w:pStyle w:val="Code"/>
-      </w:pPr>
-      <w:r>
-        <w:t>FROM dual;</w:t>
-      </w:r>
-    </w:p>
-    <w:p>
-      <w:pPr>
-        <w:pStyle w:val="BodyText"/>
-      </w:pPr>
-      <w:r>
-        <w:t xml:space="preserve">The progression in this section shows how you might show a series of unnumbered examples leading up to a final example at the end of a section that is numbered. </w:t>
-      </w:r>
-    </w:p>
-    <w:p>
-      <w:pPr>
-        <w:pStyle w:val="Heading2"/>
-      </w:pPr>
-      <w:r>
-        <w:t>Tabs and Soft Returns</w:t>
-      </w:r>
-    </w:p>
-    <w:p>
-      <w:pPr>
-        <w:pStyle w:val="BodyText"/>
-      </w:pPr>
-      <w:r>
-        <w:t xml:space="preserve">Avoid tab characters and soft returns in your code examples. Some programming editors align columns of code via tab characters, and those get carried </w:t>
-      </w:r>
-      <w:r>
-        <w:t xml:space="preserve">over </w:t>
-      </w:r>
-      <w:r>
-        <w:t>into your chapte</w:t>
-      </w:r>
-      <w:r>
-        <w:t>r file when you copy and paste. Tab characters especially are trouble, as they can make your code appear wildly different in PDF files and the various eBook readers on the market.</w:t>
-      </w:r>
-    </w:p>
-    <w:p>
-      <w:pPr>
-        <w:pStyle w:val="BodyText"/>
-      </w:pPr>
-      <w:r>
-        <w:t xml:space="preserve">We recommend configuring Word to show tabs, paragraph marks, and soft returns. Doing so allows you to be sure of where your paragraphs really end, and you’re better able to spot unwanted </w:t>
-      </w:r>
-      <w:r>
-        <w:t xml:space="preserve">tab and soft return characters. </w:t>
-      </w:r>
-    </w:p>
-    <w:p>
-      <w:pPr>
-        <w:pStyle w:val="Heading2"/>
-      </w:pPr>
-      <w:r>
-        <w:t>Code in Body Text</w:t>
-      </w:r>
-    </w:p>
-    <w:p>
-      <w:pPr>
-        <w:pStyle w:val="BodyText"/>
-        <w:rPr>
-          <w:rStyle w:val="Emphasis"/>
-        </w:rPr>
-      </w:pPr>
-      <w:r>
-        <w:t>You’ll often</w:t>
-      </w:r>
-      <w:r>
-        <w:t xml:space="preserve"> refer to keywords, variable names, properties of a class, and sometimes even expressions from within body text. For example, you might want to explain the </w:t>
-      </w:r>
-      <w:proofErr w:type="spellStart"/>
-      <w:r>
-        <w:rPr>
-          <w:rStyle w:val="CodeInline"/>
-        </w:rPr>
-        <w:t>sysdate</w:t>
-      </w:r>
-      <w:proofErr w:type="spellEnd"/>
-      <w:r>
-        <w:t xml:space="preserve"> function from Listing 1-2. When referring to </w:t>
-      </w:r>
-      <w:r>
-        <w:t>keywords and identifiers s</w:t>
-      </w:r>
-      <w:r>
-        <w:t xml:space="preserve">uch as </w:t>
-      </w:r>
-      <w:r>
-        <w:rPr>
-          <w:rStyle w:val="CodeInline"/>
-        </w:rPr>
-        <w:t>SELECT</w:t>
-      </w:r>
-      <w:r>
-        <w:t xml:space="preserve"> and </w:t>
-      </w:r>
-      <w:proofErr w:type="spellStart"/>
-      <w:r>
-        <w:rPr>
-          <w:rStyle w:val="CodeInline"/>
-        </w:rPr>
-        <w:t>sysdate</w:t>
-      </w:r>
-      <w:proofErr w:type="spellEnd"/>
       <w:r>
         <w:t xml:space="preserve">, or </w:t>
       </w:r>
@@ -2766,7 +5652,7 @@
                     <pic:cNvPicPr/>
                   </pic:nvPicPr>
                   <pic:blipFill>
-                    <a:blip r:embed="rId19">
+                    <a:blip r:embed="rId40">
                       <a:extLst>
                         <a:ext uri="{28A0092B-C50C-407E-A947-70E740481C1C}">
                           <a14:useLocalDpi xmlns:a14="http://schemas.microsoft.com/office/drawing/2010/main" val="0"/>
@@ -2909,7 +5795,7 @@
                     <pic:cNvPicPr/>
                   </pic:nvPicPr>
                   <pic:blipFill>
-                    <a:blip r:embed="rId20">
+                    <a:blip r:embed="rId41">
                       <a:extLst>
                         <a:ext uri="{28A0092B-C50C-407E-A947-70E740481C1C}">
                           <a14:useLocalDpi xmlns:a14="http://schemas.microsoft.com/office/drawing/2010/main" val="0"/>
@@ -2974,15 +5860,7 @@
         <w:t>s get</w:t>
       </w:r>
       <w:r>
-        <w:t xml:space="preserve"> passed around, reviewed, and edited. Create diagrams using an external tool such as </w:t>
-      </w:r>
-      <w:proofErr w:type="spellStart"/>
-      <w:r>
-        <w:t>Lucidchart</w:t>
-      </w:r>
-      <w:proofErr w:type="spellEnd"/>
-      <w:r>
-        <w:t xml:space="preserve"> or Visio</w:t>
+        <w:t xml:space="preserve"> passed around, reviewed, and edited. Create diagrams using an external tool such as Lucidchart or Visio</w:t>
       </w:r>
       <w:r>
         <w:t xml:space="preserve">, or </w:t>
@@ -4059,13 +6937,8 @@
             <w:pPr>
               <w:pStyle w:val="TableText"/>
             </w:pPr>
-            <w:proofErr w:type="spellStart"/>
             <w:r>
-              <w:t>Vegenaise</w:t>
-            </w:r>
-            <w:proofErr w:type="spellEnd"/>
-            <w:r>
-              <w:t xml:space="preserve"> Eggless</w:t>
+              <w:t>Vegenaise Eggless</w:t>
             </w:r>
           </w:p>
         </w:tc>
@@ -4357,13 +7230,8 @@
               <w:pStyle w:val="TableText"/>
             </w:pPr>
             <w:r>
-              <w:t xml:space="preserve">Hellmann's </w:t>
+              <w:t>Hellmann's Mayonaisse</w:t>
             </w:r>
-            <w:proofErr w:type="spellStart"/>
-            <w:r>
-              <w:t>Mayonaisse</w:t>
-            </w:r>
-            <w:proofErr w:type="spellEnd"/>
           </w:p>
           <w:p>
             <w:pPr>
@@ -4434,13 +7302,8 @@
             <w:pPr>
               <w:pStyle w:val="TableText"/>
             </w:pPr>
-            <w:proofErr w:type="spellStart"/>
             <w:r>
-              <w:t>Vegenaise</w:t>
-            </w:r>
-            <w:proofErr w:type="spellEnd"/>
-            <w:r>
-              <w:t xml:space="preserve"> Eggless</w:t>
+              <w:t>Vegenaise Eggless</w:t>
             </w:r>
           </w:p>
         </w:tc>
@@ -4652,13 +7515,8 @@
               <w:pStyle w:val="TableText"/>
             </w:pPr>
             <w:r>
-              <w:t xml:space="preserve">Hellmann's </w:t>
+              <w:t>Hellmann's Mayonaisse</w:t>
             </w:r>
-            <w:proofErr w:type="spellStart"/>
-            <w:r>
-              <w:t>Mayonaisse</w:t>
-            </w:r>
-            <w:proofErr w:type="spellEnd"/>
           </w:p>
           <w:p>
             <w:pPr>
@@ -4737,13 +7595,8 @@
             <w:pPr>
               <w:pStyle w:val="TableText"/>
             </w:pPr>
-            <w:proofErr w:type="spellStart"/>
             <w:r>
-              <w:t>Vegenaise</w:t>
-            </w:r>
-            <w:proofErr w:type="spellEnd"/>
-            <w:r>
-              <w:t xml:space="preserve"> Eggless</w:t>
+              <w:t>Vegenaise Eggless</w:t>
             </w:r>
           </w:p>
         </w:tc>
@@ -5056,7 +7909,7 @@
       <w:r>
         <w:t xml:space="preserve">Treat URLs such as </w:t>
       </w:r>
-      <w:hyperlink r:id="rId21" w:history="1">
+      <w:hyperlink r:id="rId42" w:history="1">
         <w:r>
           <w:rPr>
             <w:rStyle w:val="Emphasis"/>
@@ -5067,7 +7920,7 @@
       <w:r>
         <w:t xml:space="preserve"> and </w:t>
       </w:r>
-      <w:hyperlink r:id="rId22" w:history="1">
+      <w:hyperlink r:id="rId43" w:history="1">
         <w:r>
           <w:rPr>
             <w:rStyle w:val="Emphasis"/>
@@ -5119,61 +7972,33 @@
         <w:rPr>
           <w:rStyle w:val="CodeInline"/>
         </w:rPr>
-        <w:t xml:space="preserve">select </w:t>
-      </w:r>
-      <w:proofErr w:type="spellStart"/>
+        <w:t>select sysdate from dual</w:t>
+      </w:r>
+      <w:r>
+        <w:t xml:space="preserve">, and we would </w:t>
+      </w:r>
+      <w:r>
+        <w:t>render that query in a sentence using a fixed-width typeface.</w:t>
+      </w:r>
+    </w:p>
+    <w:p>
+      <w:pPr>
+        <w:pStyle w:val="BodyText"/>
+      </w:pPr>
+      <w:r>
+        <w:t xml:space="preserve">Think about case as well. Some authors on SQL </w:t>
+      </w:r>
+      <w:r>
+        <w:t xml:space="preserve">topics </w:t>
+      </w:r>
+      <w:r>
+        <w:t xml:space="preserve">choose to uppercase SQL keywords in code examples and text by writing, for example, </w:t>
+      </w:r>
       <w:r>
         <w:rPr>
           <w:rStyle w:val="CodeInline"/>
         </w:rPr>
-        <w:t>sysdate</w:t>
-      </w:r>
-      <w:proofErr w:type="spellEnd"/>
-      <w:r>
-        <w:rPr>
-          <w:rStyle w:val="CodeInline"/>
-        </w:rPr>
-        <w:t xml:space="preserve"> from dual</w:t>
-      </w:r>
-      <w:r>
-        <w:t xml:space="preserve">, and we would </w:t>
-      </w:r>
-      <w:r>
-        <w:t>render that query in a sentence using a fixed-width typeface.</w:t>
-      </w:r>
-    </w:p>
-    <w:p>
-      <w:pPr>
-        <w:pStyle w:val="BodyText"/>
-      </w:pPr>
-      <w:r>
-        <w:t xml:space="preserve">Think about case as well. Some authors on SQL </w:t>
-      </w:r>
-      <w:r>
-        <w:t xml:space="preserve">topics </w:t>
-      </w:r>
-      <w:r>
-        <w:t xml:space="preserve">choose to uppercase SQL keywords in code examples and text by writing, for example, </w:t>
-      </w:r>
-      <w:r>
-        <w:rPr>
-          <w:rStyle w:val="CodeInline"/>
-        </w:rPr>
-        <w:t xml:space="preserve">SELECT </w:t>
-      </w:r>
-      <w:proofErr w:type="spellStart"/>
-      <w:r>
-        <w:rPr>
-          <w:rStyle w:val="CodeInline"/>
-        </w:rPr>
-        <w:t>sysdate</w:t>
-      </w:r>
-      <w:proofErr w:type="spellEnd"/>
-      <w:r>
-        <w:rPr>
-          <w:rStyle w:val="CodeInline"/>
-        </w:rPr>
-        <w:t xml:space="preserve"> FROM dual</w:t>
+        <w:t>SELECT sysdate FROM dual</w:t>
       </w:r>
       <w:r>
         <w:t>. Be consistent! If you choose to go down this path, then make a point to uppercase consistently.</w:t>
@@ -5215,15 +8040,7 @@
         <w:t>unlock</w:t>
       </w:r>
       <w:r>
-        <w:t xml:space="preserve"> the template is “</w:t>
-      </w:r>
-      <w:proofErr w:type="spellStart"/>
-      <w:r>
-        <w:t>Apress</w:t>
-      </w:r>
-      <w:proofErr w:type="spellEnd"/>
-      <w:r>
-        <w:t>”. Use that password if you need it, but restrict the template again as soon as possible.</w:t>
+        <w:t xml:space="preserve"> the template is “Apress”. Use that password if you need it, but restrict the template again as soon as possible.</w:t>
       </w:r>
       <w:r>
         <w:t xml:space="preserve"> </w:t>
@@ -5256,12 +8073,12 @@
       </w:r>
     </w:p>
     <w:sectPr>
-      <w:headerReference w:type="even" r:id="rId23"/>
-      <w:headerReference w:type="default" r:id="rId24"/>
-      <w:footerReference w:type="even" r:id="rId25"/>
-      <w:footerReference w:type="default" r:id="rId26"/>
-      <w:headerReference w:type="first" r:id="rId27"/>
-      <w:footerReference w:type="first" r:id="rId28"/>
+      <w:headerReference w:type="even" r:id="rId44"/>
+      <w:headerReference w:type="default" r:id="rId45"/>
+      <w:footerReference w:type="even" r:id="rId46"/>
+      <w:footerReference w:type="default" r:id="rId47"/>
+      <w:headerReference w:type="first" r:id="rId48"/>
+      <w:footerReference w:type="first" r:id="rId49"/>
       <w:pgSz w:w="10080" w:h="14400"/>
       <w:pgMar w:top="1080" w:right="1080" w:bottom="1080" w:left="1080" w:header="720" w:footer="720" w:gutter="0"/>
       <w:cols w:space="720"/>
@@ -6623,7 +9440,6 @@
   <w:style w:type="character" w:default="1" w:styleId="DefaultParagraphFont">
     <w:name w:val="Default Paragraph Font"/>
     <w:uiPriority w:val="1"/>
-    <w:semiHidden/>
     <w:unhideWhenUsed/>
   </w:style>
   <w:style w:type="table" w:default="1" w:styleId="TableNormal">
@@ -7527,7 +10343,7 @@
 </file>
 
 <file path=customXml/itemProps1.xml><?xml version="1.0" encoding="utf-8"?>
-<ds:datastoreItem xmlns:ds="http://schemas.openxmlformats.org/officeDocument/2006/customXml" ds:itemID="{D4102988-37F5-4502-986F-EF5DE049101B}">
+<ds:datastoreItem xmlns:ds="http://schemas.openxmlformats.org/officeDocument/2006/customXml" ds:itemID="{24D72818-64C8-4321-8247-A41E78684508}">
   <ds:schemaRefs>
     <ds:schemaRef ds:uri="http://schemas.openxmlformats.org/officeDocument/2006/bibliography"/>
   </ds:schemaRefs>

</xml_diff>